<commit_message>
Updating Case and Criminal.
</commit_message>
<xml_diff>
--- a/Saved/21TRC1234_Judgment Entry.docx
+++ b/Saved/21TRC1234_Judgment Entry.docx
@@ -362,7 +362,7 @@
           <w:szCs w:val="26"/>
         </w:rPr>
         <w:tab/>
-        <w:t>CASE NO</w:t>
+        <w:t xml:space="preserve">CASE NO</w:t>
       </w:r>
       <w:r>
         <w:rPr>
@@ -378,7 +378,7 @@
           <w:sz w:val="26"/>
           <w:szCs w:val="26"/>
         </w:rPr>
-        <w:t xml:space="preserve"/>
+        <w:t xml:space="preserve">21TRC1234</w:t>
       </w:r>
     </w:p>
     <w:p>
@@ -512,7 +512,7 @@
           <w:sz w:val="26"/>
           <w:szCs w:val="26"/>
         </w:rPr>
-        <w:t xml:space="preserve">Justin Kudela</w:t>
+        <w:t xml:space="preserve">('John Smith',)</w:t>
       </w:r>
       <w:r>
         <w:rPr>
@@ -782,17 +782,7 @@
           <w:sz w:val="26"/>
           <w:szCs w:val="26"/>
         </w:rPr>
-        <w:t xml:space="preserve">came before the court on  for a </w:t>
-      </w:r>
-      <w:bookmarkStart w:id="0" w:name="_GoBack"/>
-      <w:bookmarkEnd w:id="0"/>
-      <w:r>
-        <w:rPr>
-          <w:rFonts w:asciiTheme="majorHAnsi" w:hAnsiTheme="majorHAnsi"/>
-          <w:sz w:val="26"/>
-          <w:szCs w:val="26"/>
-        </w:rPr>
-        <w:t xml:space="preserve">. </w:t>
+        <w:t xml:space="preserve">came before the court on PyQt5.QtCore.QDate(2021, 1, 1) for a . </w:t>
       </w:r>
     </w:p>
     <w:p>
@@ -1066,7 +1056,7 @@
           <w:sz w:val="26"/>
           <w:szCs w:val="26"/>
         </w:rPr>
-        <w:t xml:space="preserve">Justin Kudela</w:t>
+        <w:t xml:space="preserve">('John Smith',)</w:t>
       </w:r>
       <w:r>
         <w:rPr>
@@ -1242,7 +1232,7 @@
           <w:sz w:val="26"/>
           <w:szCs w:val="26"/>
         </w:rPr>
-        <w:t xml:space="preserve">Justin Kudela</w:t>
+        <w:t xml:space="preserve">('John Smith',)</w:t>
       </w:r>
     </w:p>
     <w:p>

</xml_diff>

<commit_message>
Updated sentencing dialog and template to include most charge aspects.
</commit_message>
<xml_diff>
--- a/Saved/21TRC1234_Judgment Entry.docx
+++ b/Saved/21TRC1234_Judgment Entry.docx
@@ -18,9 +18,7 @@
         </w:tabs>
         <w:jc w:val="left"/>
         <w:rPr>
-          <w:rFonts w:asciiTheme="majorHAnsi" w:hAnsiTheme="majorHAnsi"/>
-          <w:sz w:val="26"/>
-          <w:szCs w:val="26"/>
+          <w:rFonts w:ascii="Palatino Linotype" w:hAnsi="Palatino Linotype"/>
         </w:rPr>
       </w:pPr>
     </w:p>
@@ -40,9 +38,7 @@
         </w:tabs>
         <w:jc w:val="left"/>
         <w:rPr>
-          <w:rFonts w:asciiTheme="majorHAnsi" w:hAnsiTheme="majorHAnsi"/>
-          <w:sz w:val="26"/>
-          <w:szCs w:val="26"/>
+          <w:rFonts w:ascii="Palatino Linotype" w:hAnsi="Palatino Linotype"/>
         </w:rPr>
       </w:pPr>
     </w:p>
@@ -62,9 +58,7 @@
         </w:tabs>
         <w:jc w:val="left"/>
         <w:rPr>
-          <w:rFonts w:asciiTheme="majorHAnsi" w:hAnsiTheme="majorHAnsi"/>
-          <w:sz w:val="26"/>
-          <w:szCs w:val="26"/>
+          <w:rFonts w:ascii="Palatino Linotype" w:hAnsi="Palatino Linotype"/>
         </w:rPr>
       </w:pPr>
     </w:p>
@@ -85,73 +79,39 @@
         <w:ind w:left="4680" w:hanging="4680"/>
         <w:jc w:val="left"/>
         <w:rPr>
-          <w:rFonts w:asciiTheme="majorHAnsi" w:hAnsiTheme="majorHAnsi"/>
-          <w:sz w:val="26"/>
-          <w:szCs w:val="26"/>
-        </w:rPr>
-      </w:pPr>
-      <w:r>
-        <w:rPr>
-          <w:rFonts w:asciiTheme="majorHAnsi" w:hAnsiTheme="majorHAnsi"/>
-          <w:sz w:val="26"/>
-          <w:szCs w:val="26"/>
+          <w:rFonts w:ascii="Palatino Linotype" w:hAnsi="Palatino Linotype"/>
+        </w:rPr>
+      </w:pPr>
+      <w:r>
+        <w:rPr>
+          <w:rFonts w:ascii="Palatino Linotype" w:hAnsi="Palatino Linotype"/>
         </w:rPr>
         <w:t>THE STATE OF OHIO,</w:t>
       </w:r>
       <w:r>
         <w:rPr>
-          <w:rFonts w:asciiTheme="majorHAnsi" w:hAnsiTheme="majorHAnsi"/>
-          <w:sz w:val="26"/>
-          <w:szCs w:val="26"/>
+          <w:rFonts w:ascii="Palatino Linotype" w:hAnsi="Palatino Linotype"/>
         </w:rPr>
         <w:tab/>
       </w:r>
       <w:r>
         <w:rPr>
-          <w:rFonts w:asciiTheme="majorHAnsi" w:hAnsiTheme="majorHAnsi"/>
-          <w:sz w:val="26"/>
-          <w:szCs w:val="26"/>
+          <w:rFonts w:ascii="Palatino Linotype" w:hAnsi="Palatino Linotype"/>
         </w:rPr>
         <w:tab/>
       </w:r>
       <w:r>
         <w:rPr>
-          <w:rFonts w:asciiTheme="majorHAnsi" w:hAnsiTheme="majorHAnsi"/>
-          <w:sz w:val="26"/>
-          <w:szCs w:val="26"/>
+          <w:rFonts w:ascii="Palatino Linotype" w:hAnsi="Palatino Linotype"/>
         </w:rPr>
         <w:tab/>
       </w:r>
       <w:r>
         <w:rPr>
-          <w:rFonts w:asciiTheme="majorHAnsi" w:hAnsiTheme="majorHAnsi"/>
-          <w:sz w:val="26"/>
-          <w:szCs w:val="26"/>
+          <w:rFonts w:ascii="Palatino Linotype" w:hAnsi="Palatino Linotype"/>
         </w:rPr>
         <w:tab/>
       </w:r>
-    </w:p>
-    <w:p>
-      <w:pPr>
-        <w:tabs>
-          <w:tab w:val="left" w:pos="-1080"/>
-          <w:tab w:val="left" w:pos="-720"/>
-          <w:tab w:val="left" w:pos="0"/>
-          <w:tab w:val="left" w:pos="720"/>
-          <w:tab w:val="left" w:pos="1440"/>
-          <w:tab w:val="left" w:pos="2160"/>
-          <w:tab w:val="left" w:pos="2880"/>
-          <w:tab w:val="left" w:pos="3600"/>
-          <w:tab w:val="left" w:pos="4320"/>
-          <w:tab w:val="left" w:pos="4680"/>
-        </w:tabs>
-        <w:jc w:val="left"/>
-        <w:rPr>
-          <w:rFonts w:asciiTheme="majorHAnsi" w:hAnsiTheme="majorHAnsi"/>
-          <w:sz w:val="26"/>
-          <w:szCs w:val="26"/>
-        </w:rPr>
-      </w:pPr>
     </w:p>
     <w:p>
       <w:pPr>
@@ -170,40 +130,30 @@
         <w:ind w:left="4680" w:hanging="2520"/>
         <w:jc w:val="left"/>
         <w:rPr>
-          <w:rFonts w:asciiTheme="majorHAnsi" w:hAnsiTheme="majorHAnsi"/>
-          <w:sz w:val="26"/>
-          <w:szCs w:val="26"/>
-        </w:rPr>
-      </w:pPr>
-      <w:r>
-        <w:rPr>
-          <w:rFonts w:asciiTheme="majorHAnsi" w:hAnsiTheme="majorHAnsi"/>
-          <w:sz w:val="26"/>
-          <w:szCs w:val="26"/>
+          <w:rFonts w:ascii="Palatino Linotype" w:hAnsi="Palatino Linotype"/>
+        </w:rPr>
+      </w:pPr>
+      <w:r>
+        <w:rPr>
+          <w:rFonts w:ascii="Palatino Linotype" w:hAnsi="Palatino Linotype"/>
         </w:rPr>
         <w:t>Plaintiff,</w:t>
       </w:r>
       <w:r>
         <w:rPr>
-          <w:rFonts w:asciiTheme="majorHAnsi" w:hAnsiTheme="majorHAnsi"/>
-          <w:sz w:val="26"/>
-          <w:szCs w:val="26"/>
+          <w:rFonts w:ascii="Palatino Linotype" w:hAnsi="Palatino Linotype"/>
         </w:rPr>
         <w:tab/>
       </w:r>
       <w:r>
         <w:rPr>
-          <w:rFonts w:asciiTheme="majorHAnsi" w:hAnsiTheme="majorHAnsi"/>
-          <w:sz w:val="26"/>
-          <w:szCs w:val="26"/>
+          <w:rFonts w:ascii="Palatino Linotype" w:hAnsi="Palatino Linotype"/>
         </w:rPr>
         <w:tab/>
       </w:r>
       <w:r>
         <w:rPr>
-          <w:rFonts w:asciiTheme="majorHAnsi" w:hAnsiTheme="majorHAnsi"/>
-          <w:sz w:val="26"/>
-          <w:szCs w:val="26"/>
+          <w:rFonts w:ascii="Palatino Linotype" w:hAnsi="Palatino Linotype"/>
         </w:rPr>
         <w:tab/>
       </w:r>
@@ -224,9 +174,7 @@
         </w:tabs>
         <w:jc w:val="left"/>
         <w:rPr>
-          <w:rFonts w:asciiTheme="majorHAnsi" w:hAnsiTheme="majorHAnsi"/>
-          <w:sz w:val="26"/>
-          <w:szCs w:val="26"/>
+          <w:rFonts w:ascii="Palatino Linotype" w:hAnsi="Palatino Linotype"/>
         </w:rPr>
       </w:pPr>
     </w:p>
@@ -247,242 +195,103 @@
         <w:ind w:left="5760" w:hanging="4320"/>
         <w:jc w:val="left"/>
         <w:rPr>
-          <w:rFonts w:asciiTheme="majorHAnsi" w:hAnsiTheme="majorHAnsi"/>
-          <w:sz w:val="26"/>
-          <w:szCs w:val="26"/>
-        </w:rPr>
-      </w:pPr>
-      <w:r>
-        <w:rPr>
-          <w:rFonts w:asciiTheme="majorHAnsi" w:hAnsiTheme="majorHAnsi"/>
-          <w:sz w:val="26"/>
-          <w:szCs w:val="26"/>
-        </w:rPr>
-        <w:t>vs.</w:t>
-      </w:r>
-      <w:r>
-        <w:rPr>
-          <w:rFonts w:asciiTheme="majorHAnsi" w:hAnsiTheme="majorHAnsi"/>
-          <w:sz w:val="26"/>
-          <w:szCs w:val="26"/>
+          <w:rFonts w:ascii="Palatino Linotype" w:hAnsi="Palatino Linotype"/>
+        </w:rPr>
+      </w:pPr>
+      <w:proofErr w:type="gramStart"/>
+      <w:r>
+        <w:rPr>
+          <w:rFonts w:ascii="Palatino Linotype" w:hAnsi="Palatino Linotype"/>
+        </w:rPr>
+        <w:t>vs</w:t>
+      </w:r>
+      <w:proofErr w:type="gramEnd"/>
+      <w:r>
+        <w:rPr>
+          <w:rFonts w:ascii="Palatino Linotype" w:hAnsi="Palatino Linotype"/>
+        </w:rPr>
+        <w:t>.</w:t>
+      </w:r>
+      <w:r>
+        <w:rPr>
+          <w:rFonts w:ascii="Palatino Linotype" w:hAnsi="Palatino Linotype"/>
         </w:rPr>
         <w:tab/>
       </w:r>
       <w:r>
         <w:rPr>
-          <w:rFonts w:asciiTheme="majorHAnsi" w:hAnsiTheme="majorHAnsi"/>
-          <w:sz w:val="26"/>
-          <w:szCs w:val="26"/>
+          <w:rFonts w:ascii="Palatino Linotype" w:hAnsi="Palatino Linotype"/>
         </w:rPr>
         <w:tab/>
       </w:r>
       <w:r>
         <w:rPr>
-          <w:rFonts w:asciiTheme="majorHAnsi" w:hAnsiTheme="majorHAnsi"/>
-          <w:sz w:val="26"/>
-          <w:szCs w:val="26"/>
+          <w:rFonts w:ascii="Palatino Linotype" w:hAnsi="Palatino Linotype"/>
         </w:rPr>
         <w:tab/>
       </w:r>
       <w:r>
         <w:rPr>
-          <w:rFonts w:asciiTheme="majorHAnsi" w:hAnsiTheme="majorHAnsi"/>
-          <w:sz w:val="26"/>
-          <w:szCs w:val="26"/>
+          <w:rFonts w:ascii="Palatino Linotype" w:hAnsi="Palatino Linotype"/>
         </w:rPr>
         <w:tab/>
       </w:r>
-    </w:p>
-    <w:p>
-      <w:pPr>
-        <w:tabs>
-          <w:tab w:val="left" w:pos="-1080"/>
-          <w:tab w:val="left" w:pos="-720"/>
-          <w:tab w:val="left" w:pos="0"/>
-          <w:tab w:val="left" w:pos="720"/>
-          <w:tab w:val="left" w:pos="1440"/>
-          <w:tab w:val="left" w:pos="2160"/>
-          <w:tab w:val="left" w:pos="2880"/>
-          <w:tab w:val="left" w:pos="3600"/>
-          <w:tab w:val="left" w:pos="4320"/>
-          <w:tab w:val="left" w:pos="4680"/>
-        </w:tabs>
-        <w:ind w:left="5760" w:hanging="4320"/>
-        <w:jc w:val="left"/>
-        <w:rPr>
-          <w:rFonts w:asciiTheme="majorHAnsi" w:hAnsiTheme="majorHAnsi"/>
-          <w:sz w:val="26"/>
-          <w:szCs w:val="26"/>
-        </w:rPr>
-      </w:pPr>
-      <w:r>
-        <w:rPr>
-          <w:rFonts w:asciiTheme="majorHAnsi" w:hAnsiTheme="majorHAnsi"/>
-          <w:sz w:val="26"/>
-          <w:szCs w:val="26"/>
+      <w:r>
+        <w:rPr>
+          <w:rFonts w:ascii="Palatino Linotype" w:hAnsi="Palatino Linotype"/>
         </w:rPr>
         <w:tab/>
-      </w:r>
-      <w:r>
-        <w:rPr>
-          <w:rFonts w:asciiTheme="majorHAnsi" w:hAnsiTheme="majorHAnsi"/>
-          <w:sz w:val="26"/>
-          <w:szCs w:val="26"/>
+        <w:t>CASE NO</w:t>
+      </w:r>
+      <w:r>
+        <w:rPr>
+          <w:rFonts w:ascii="Palatino Linotype" w:hAnsi="Palatino Linotype"/>
+        </w:rPr>
+        <w:t xml:space="preserve">.  </w:t>
+      </w:r>
+      <w:r>
+        <w:rPr>
+          <w:rFonts w:ascii="Palatino Linotype" w:hAnsi="Palatino Linotype"/>
+        </w:rPr>
+        <w:t xml:space="preserve">21TRC1234</w:t>
+      </w:r>
+      <w:r>
+        <w:rPr>
+          <w:rFonts w:ascii="Palatino Linotype" w:hAnsi="Palatino Linotype"/>
         </w:rPr>
         <w:tab/>
       </w:r>
       <w:r>
         <w:rPr>
-          <w:rFonts w:asciiTheme="majorHAnsi" w:hAnsiTheme="majorHAnsi"/>
-          <w:sz w:val="26"/>
-          <w:szCs w:val="26"/>
+          <w:rFonts w:ascii="Palatino Linotype" w:hAnsi="Palatino Linotype"/>
         </w:rPr>
         <w:tab/>
       </w:r>
       <w:r>
         <w:rPr>
-          <w:rFonts w:asciiTheme="majorHAnsi" w:hAnsiTheme="majorHAnsi"/>
-          <w:sz w:val="26"/>
-          <w:szCs w:val="26"/>
+          <w:rFonts w:ascii="Palatino Linotype" w:hAnsi="Palatino Linotype"/>
         </w:rPr>
         <w:tab/>
       </w:r>
       <w:r>
         <w:rPr>
-          <w:rFonts w:asciiTheme="majorHAnsi" w:hAnsiTheme="majorHAnsi"/>
-          <w:sz w:val="26"/>
-          <w:szCs w:val="26"/>
+          <w:rFonts w:ascii="Palatino Linotype" w:hAnsi="Palatino Linotype"/>
         </w:rPr>
         <w:tab/>
       </w:r>
       <w:r>
         <w:rPr>
-          <w:rFonts w:asciiTheme="majorHAnsi" w:hAnsiTheme="majorHAnsi"/>
-          <w:sz w:val="26"/>
-          <w:szCs w:val="26"/>
+          <w:rFonts w:ascii="Palatino Linotype" w:hAnsi="Palatino Linotype"/>
         </w:rPr>
         <w:tab/>
-        <w:t xml:space="preserve">CASE NO</w:t>
-      </w:r>
-      <w:r>
-        <w:rPr>
-          <w:rFonts w:asciiTheme="majorHAnsi" w:hAnsiTheme="majorHAnsi"/>
-          <w:sz w:val="26"/>
-          <w:szCs w:val="26"/>
-        </w:rPr>
-        <w:t xml:space="preserve">.  </w:t>
-      </w:r>
-      <w:r>
-        <w:rPr>
-          <w:rFonts w:asciiTheme="majorHAnsi" w:hAnsiTheme="majorHAnsi"/>
-          <w:sz w:val="26"/>
-          <w:szCs w:val="26"/>
-        </w:rPr>
-        <w:t xml:space="preserve">21TRC1234</w:t>
-      </w:r>
-    </w:p>
-    <w:p>
-      <w:pPr>
-        <w:tabs>
-          <w:tab w:val="left" w:pos="-1080"/>
-          <w:tab w:val="left" w:pos="-720"/>
-          <w:tab w:val="left" w:pos="0"/>
-          <w:tab w:val="left" w:pos="720"/>
-          <w:tab w:val="left" w:pos="1440"/>
-          <w:tab w:val="left" w:pos="2160"/>
-          <w:tab w:val="left" w:pos="2880"/>
-          <w:tab w:val="left" w:pos="3600"/>
-          <w:tab w:val="left" w:pos="4320"/>
-          <w:tab w:val="left" w:pos="4680"/>
-        </w:tabs>
-        <w:ind w:left="5760" w:hanging="4320"/>
-        <w:jc w:val="left"/>
-        <w:rPr>
-          <w:rFonts w:asciiTheme="majorHAnsi" w:hAnsiTheme="majorHAnsi"/>
-          <w:sz w:val="26"/>
-          <w:szCs w:val="26"/>
-        </w:rPr>
-      </w:pPr>
-      <w:r>
-        <w:rPr>
-          <w:rFonts w:asciiTheme="majorHAnsi" w:hAnsiTheme="majorHAnsi"/>
-          <w:sz w:val="26"/>
-          <w:szCs w:val="26"/>
-        </w:rPr>
-        <w:tab/>
-      </w:r>
-      <w:r>
-        <w:rPr>
-          <w:rFonts w:asciiTheme="majorHAnsi" w:hAnsiTheme="majorHAnsi"/>
-          <w:sz w:val="26"/>
-          <w:szCs w:val="26"/>
-        </w:rPr>
-        <w:tab/>
-      </w:r>
-      <w:r>
-        <w:rPr>
-          <w:rFonts w:asciiTheme="majorHAnsi" w:hAnsiTheme="majorHAnsi"/>
-          <w:sz w:val="26"/>
-          <w:szCs w:val="26"/>
-        </w:rPr>
-        <w:tab/>
-      </w:r>
-      <w:r>
-        <w:rPr>
-          <w:rFonts w:asciiTheme="majorHAnsi" w:hAnsiTheme="majorHAnsi"/>
-          <w:sz w:val="26"/>
-          <w:szCs w:val="26"/>
-        </w:rPr>
-        <w:tab/>
-      </w:r>
-      <w:r>
-        <w:rPr>
-          <w:rFonts w:asciiTheme="majorHAnsi" w:hAnsiTheme="majorHAnsi"/>
-          <w:sz w:val="26"/>
-          <w:szCs w:val="26"/>
-        </w:rPr>
-        <w:tab/>
-      </w:r>
-      <w:r>
-        <w:rPr>
-          <w:rFonts w:asciiTheme="majorHAnsi" w:hAnsiTheme="majorHAnsi"/>
-          <w:sz w:val="26"/>
-          <w:szCs w:val="26"/>
-        </w:rPr>
-        <w:tab/>
-      </w:r>
-      <w:r>
-        <w:rPr>
-          <w:rFonts w:asciiTheme="majorHAnsi" w:hAnsiTheme="majorHAnsi"/>
-          <w:sz w:val="26"/>
-          <w:szCs w:val="26"/>
+      </w:r>
+      <w:r>
+        <w:rPr>
+          <w:rFonts w:ascii="Palatino Linotype" w:hAnsi="Palatino Linotype"/>
         </w:rPr>
         <w:tab/>
         <w:t xml:space="preserve">    </w:t>
       </w:r>
-    </w:p>
-    <w:p>
-      <w:pPr>
-        <w:tabs>
-          <w:tab w:val="left" w:pos="-1080"/>
-          <w:tab w:val="left" w:pos="-720"/>
-          <w:tab w:val="left" w:pos="0"/>
-          <w:tab w:val="left" w:pos="720"/>
-          <w:tab w:val="left" w:pos="1440"/>
-          <w:tab w:val="left" w:pos="2160"/>
-          <w:tab w:val="left" w:pos="2880"/>
-          <w:tab w:val="left" w:pos="3600"/>
-          <w:tab w:val="left" w:pos="4320"/>
-          <w:tab w:val="left" w:pos="4680"/>
-        </w:tabs>
-        <w:ind w:left="5760" w:hanging="4320"/>
-        <w:jc w:val="left"/>
-        <w:rPr>
-          <w:rFonts w:asciiTheme="majorHAnsi" w:hAnsiTheme="majorHAnsi"/>
-          <w:sz w:val="26"/>
-          <w:szCs w:val="26"/>
-        </w:rPr>
-      </w:pPr>
     </w:p>
     <w:p>
       <w:pPr>
@@ -501,81 +310,45 @@
         <w:ind w:left="4680" w:hanging="4680"/>
         <w:jc w:val="left"/>
         <w:rPr>
-          <w:rFonts w:asciiTheme="majorHAnsi" w:hAnsiTheme="majorHAnsi"/>
-          <w:sz w:val="26"/>
-          <w:szCs w:val="26"/>
-        </w:rPr>
-      </w:pPr>
-      <w:r>
-        <w:rPr>
-          <w:rFonts w:asciiTheme="majorHAnsi" w:hAnsiTheme="majorHAnsi"/>
-          <w:sz w:val="26"/>
-          <w:szCs w:val="26"/>
-        </w:rPr>
-        <w:t xml:space="preserve">('John Smith',)</w:t>
-      </w:r>
-      <w:r>
-        <w:rPr>
-          <w:rFonts w:asciiTheme="majorHAnsi" w:hAnsiTheme="majorHAnsi"/>
-          <w:sz w:val="26"/>
-          <w:szCs w:val="26"/>
+          <w:rFonts w:ascii="Palatino Linotype" w:hAnsi="Palatino Linotype"/>
+        </w:rPr>
+      </w:pPr>
+      <w:r>
+        <w:rPr>
+          <w:rFonts w:ascii="Palatino Linotype" w:hAnsi="Palatino Linotype"/>
+        </w:rPr>
+        <w:t xml:space="preserve">Dan Smith</w:t>
+      </w:r>
+      <w:r>
+        <w:rPr>
+          <w:rFonts w:ascii="Palatino Linotype" w:hAnsi="Palatino Linotype"/>
         </w:rPr>
         <w:t>,</w:t>
       </w:r>
       <w:r>
         <w:rPr>
-          <w:rFonts w:asciiTheme="majorHAnsi" w:hAnsiTheme="majorHAnsi"/>
-          <w:sz w:val="26"/>
-          <w:szCs w:val="26"/>
+          <w:rFonts w:ascii="Palatino Linotype" w:hAnsi="Palatino Linotype"/>
         </w:rPr>
         <w:tab/>
       </w:r>
       <w:r>
         <w:rPr>
-          <w:rFonts w:asciiTheme="majorHAnsi" w:hAnsiTheme="majorHAnsi"/>
-          <w:sz w:val="26"/>
-          <w:szCs w:val="26"/>
+          <w:rFonts w:ascii="Palatino Linotype" w:hAnsi="Palatino Linotype"/>
         </w:rPr>
         <w:tab/>
       </w:r>
       <w:r>
         <w:rPr>
-          <w:rFonts w:asciiTheme="majorHAnsi" w:hAnsiTheme="majorHAnsi"/>
-          <w:sz w:val="26"/>
-          <w:szCs w:val="26"/>
+          <w:rFonts w:ascii="Palatino Linotype" w:hAnsi="Palatino Linotype"/>
         </w:rPr>
         <w:tab/>
       </w:r>
       <w:r>
         <w:rPr>
-          <w:rFonts w:asciiTheme="majorHAnsi" w:hAnsiTheme="majorHAnsi"/>
-          <w:sz w:val="26"/>
-          <w:szCs w:val="26"/>
+          <w:rFonts w:ascii="Palatino Linotype" w:hAnsi="Palatino Linotype"/>
         </w:rPr>
         <w:tab/>
       </w:r>
-    </w:p>
-    <w:p>
-      <w:pPr>
-        <w:tabs>
-          <w:tab w:val="left" w:pos="-1080"/>
-          <w:tab w:val="left" w:pos="-720"/>
-          <w:tab w:val="left" w:pos="0"/>
-          <w:tab w:val="left" w:pos="720"/>
-          <w:tab w:val="left" w:pos="1440"/>
-          <w:tab w:val="left" w:pos="2160"/>
-          <w:tab w:val="left" w:pos="2880"/>
-          <w:tab w:val="left" w:pos="3600"/>
-          <w:tab w:val="left" w:pos="4320"/>
-          <w:tab w:val="left" w:pos="4680"/>
-        </w:tabs>
-        <w:jc w:val="left"/>
-        <w:rPr>
-          <w:rFonts w:asciiTheme="majorHAnsi" w:hAnsiTheme="majorHAnsi"/>
-          <w:sz w:val="26"/>
-          <w:szCs w:val="26"/>
-        </w:rPr>
-      </w:pPr>
     </w:p>
     <w:p>
       <w:pPr>
@@ -594,40 +367,26 @@
         <w:ind w:left="4680" w:hanging="2520"/>
         <w:jc w:val="left"/>
         <w:rPr>
-          <w:rFonts w:asciiTheme="majorHAnsi" w:hAnsiTheme="majorHAnsi"/>
-          <w:sz w:val="26"/>
-          <w:szCs w:val="26"/>
-        </w:rPr>
-      </w:pPr>
-      <w:r>
-        <w:rPr>
-          <w:rFonts w:asciiTheme="majorHAnsi" w:hAnsiTheme="majorHAnsi"/>
-          <w:sz w:val="26"/>
-          <w:szCs w:val="26"/>
+          <w:rFonts w:ascii="Palatino Linotype" w:hAnsi="Palatino Linotype"/>
+        </w:rPr>
+      </w:pPr>
+      <w:proofErr w:type="gramStart"/>
+      <w:r>
+        <w:rPr>
+          <w:rFonts w:ascii="Palatino Linotype" w:hAnsi="Palatino Linotype"/>
         </w:rPr>
         <w:t>Defendant.</w:t>
       </w:r>
-      <w:r>
-        <w:rPr>
-          <w:rFonts w:asciiTheme="majorHAnsi" w:hAnsiTheme="majorHAnsi"/>
-          <w:sz w:val="26"/>
-          <w:szCs w:val="26"/>
+      <w:proofErr w:type="gramEnd"/>
+      <w:r>
+        <w:rPr>
+          <w:rFonts w:ascii="Palatino Linotype" w:hAnsi="Palatino Linotype"/>
         </w:rPr>
         <w:tab/>
       </w:r>
       <w:r>
         <w:rPr>
-          <w:rFonts w:asciiTheme="majorHAnsi" w:hAnsiTheme="majorHAnsi"/>
-          <w:sz w:val="26"/>
-          <w:szCs w:val="26"/>
-        </w:rPr>
-        <w:tab/>
-      </w:r>
-      <w:r>
-        <w:rPr>
-          <w:rFonts w:asciiTheme="majorHAnsi" w:hAnsiTheme="majorHAnsi"/>
-          <w:sz w:val="26"/>
-          <w:szCs w:val="26"/>
+          <w:rFonts w:ascii="Palatino Linotype" w:hAnsi="Palatino Linotype"/>
         </w:rPr>
         <w:tab/>
       </w:r>
@@ -646,13 +405,57 @@
           <w:tab w:val="left" w:pos="4320"/>
           <w:tab w:val="left" w:pos="4680"/>
         </w:tabs>
-        <w:jc w:val="left"/>
-        <w:rPr>
-          <w:rFonts w:asciiTheme="majorHAnsi" w:hAnsiTheme="majorHAnsi"/>
-          <w:sz w:val="26"/>
-          <w:szCs w:val="26"/>
-        </w:rPr>
-      </w:pPr>
+        <w:ind w:left="4680" w:hanging="2520"/>
+        <w:jc w:val="left"/>
+        <w:rPr>
+          <w:rFonts w:ascii="Palatino Linotype" w:hAnsi="Palatino Linotype"/>
+        </w:rPr>
+      </w:pPr>
+      <w:bookmarkStart w:id="0" w:name="_GoBack"/>
+      <w:bookmarkEnd w:id="0"/>
+      <w:r>
+        <w:rPr>
+          <w:rFonts w:ascii="Palatino Linotype" w:hAnsi="Palatino Linotype"/>
+        </w:rPr>
+        <w:tab/>
+      </w:r>
+    </w:p>
+    <w:p>
+      <w:pPr>
+        <w:tabs>
+          <w:tab w:val="center" w:pos="4680"/>
+        </w:tabs>
+        <w:jc w:val="left"/>
+        <w:rPr>
+          <w:rFonts w:ascii="Palatino Linotype" w:hAnsi="Palatino Linotype"/>
+        </w:rPr>
+      </w:pPr>
+      <w:r>
+        <w:rPr>
+          <w:rFonts w:ascii="Palatino Linotype" w:hAnsi="Palatino Linotype"/>
+          <w:b/>
+          <w:bCs/>
+          <w:u w:val="single"/>
+        </w:rPr>
+        <w:t>FINAL JUDGMENT ENTRY</w:t>
+      </w:r>
+    </w:p>
+    <w:p>
+      <w:pPr>
+        <w:tabs>
+          <w:tab w:val="center" w:pos="4680"/>
+        </w:tabs>
+        <w:jc w:val="left"/>
+        <w:rPr>
+          <w:rFonts w:ascii="Palatino Linotype" w:hAnsi="Palatino Linotype"/>
+        </w:rPr>
+      </w:pPr>
+      <w:r>
+        <w:rPr>
+          <w:rFonts w:ascii="Palatino Linotype" w:hAnsi="Palatino Linotype"/>
+        </w:rPr>
+        <w:tab/>
+      </w:r>
     </w:p>
     <w:p>
       <w:pPr>
@@ -670,44 +473,1378 @@
         </w:tabs>
         <w:jc w:val="left"/>
         <w:rPr>
-          <w:rFonts w:asciiTheme="majorHAnsi" w:hAnsiTheme="majorHAnsi"/>
-          <w:sz w:val="26"/>
-          <w:szCs w:val="26"/>
-        </w:rPr>
-      </w:pPr>
-    </w:p>
-    <w:p>
-      <w:pPr>
-        <w:tabs>
-          <w:tab w:val="center" w:pos="4680"/>
-        </w:tabs>
-        <w:jc w:val="left"/>
-        <w:rPr>
-          <w:rFonts w:asciiTheme="majorHAnsi" w:hAnsiTheme="majorHAnsi"/>
-          <w:sz w:val="26"/>
-          <w:szCs w:val="26"/>
-        </w:rPr>
-      </w:pPr>
-      <w:r>
-        <w:rPr>
-          <w:rFonts w:asciiTheme="majorHAnsi" w:hAnsiTheme="majorHAnsi"/>
-          <w:sz w:val="26"/>
-          <w:szCs w:val="26"/>
-        </w:rPr>
-        <w:tab/>
-      </w:r>
-      <w:r>
-        <w:rPr>
-          <w:rFonts w:asciiTheme="majorHAnsi" w:hAnsiTheme="majorHAnsi"/>
-          <w:b/>
-          <w:bCs/>
-          <w:sz w:val="26"/>
-          <w:szCs w:val="26"/>
-          <w:u w:val="single"/>
-        </w:rPr>
-        <w:t>ENTRY</w:t>
-      </w:r>
-    </w:p>
+          <w:rFonts w:ascii="Palatino Linotype" w:hAnsi="Palatino Linotype"/>
+        </w:rPr>
+      </w:pPr>
+    </w:p>
+    <w:p>
+      <w:pPr>
+        <w:jc w:val="left"/>
+        <w:rPr>
+          <w:rFonts w:ascii="Palatino Linotype" w:hAnsi="Palatino Linotype"/>
+        </w:rPr>
+      </w:pPr>
+      <w:r>
+        <w:rPr>
+          <w:rFonts w:ascii="Palatino Linotype" w:hAnsi="Palatino Linotype"/>
+          <w:lang w:val="en-CA"/>
+        </w:rPr>
+        <w:fldChar w:fldCharType="begin"/>
+      </w:r>
+      <w:r>
+        <w:rPr>
+          <w:rFonts w:ascii="Palatino Linotype" w:hAnsi="Palatino Linotype"/>
+          <w:lang w:val="en-CA"/>
+        </w:rPr>
+        <w:instrText xml:space="preserve"> SEQ CHAPTER \h \r 1</w:instrText>
+      </w:r>
+      <w:r>
+        <w:rPr>
+          <w:rFonts w:ascii="Palatino Linotype" w:hAnsi="Palatino Linotype"/>
+          <w:lang w:val="en-CA"/>
+        </w:rPr>
+        <w:fldChar w:fldCharType="end"/>
+      </w:r>
+      <w:r>
+        <w:rPr>
+          <w:rFonts w:ascii="Palatino Linotype" w:hAnsi="Palatino Linotype"/>
+          <w:lang w:val="en-CA"/>
+        </w:rPr>
+        <w:t xml:space="preserve">The defendant appeared</w:t>
+      </w:r>
+      <w:r>
+        <w:rPr>
+          <w:rFonts w:ascii="Palatino Linotype" w:hAnsi="Palatino Linotype"/>
+        </w:rPr>
+        <w:t xml:space="preserve"> on PyQt5.QtCore.QDate(2021, 1, 7) </w:t>
+      </w:r>
+      <w:r>
+        <w:rPr>
+          <w:rFonts w:ascii="Palatino Linotype" w:hAnsi="Palatino Linotype"/>
+        </w:rPr>
+        <w:t xml:space="preserve">and entered a plea of</w:t>
+      </w:r>
+      <w:r>
+        <w:rPr>
+          <w:rFonts w:ascii="Palatino Linotype" w:hAnsi="Palatino Linotype"/>
+        </w:rPr>
+        <w:t xml:space="preserve"> . </w:t>
+      </w:r>
+    </w:p>
+    <w:p>
+      <w:pPr>
+        <w:jc w:val="left"/>
+        <w:rPr>
+          <w:rFonts w:ascii="Palatino Linotype" w:hAnsi="Palatino Linotype"/>
+        </w:rPr>
+      </w:pPr>
+    </w:p>
+    <w:p>
+      <w:pPr>
+        <w:jc w:val="left"/>
+        <w:rPr>
+          <w:rFonts w:ascii="Palatino Linotype" w:hAnsi="Palatino Linotype"/>
+        </w:rPr>
+      </w:pPr>
+      <w:r>
+        <w:rPr>
+          <w:rFonts w:ascii="Palatino Linotype" w:hAnsi="Palatino Linotype"/>
+        </w:rPr>
+        <w:t>The court finds and imposes sentences as follows:</w:t>
+      </w:r>
+    </w:p>
+    <w:p>
+      <w:pPr>
+        <w:jc w:val="left"/>
+        <w:rPr>
+          <w:rFonts w:ascii="Palatino Linotype" w:hAnsi="Palatino Linotype"/>
+        </w:rPr>
+      </w:pPr>
+    </w:p>
+    <w:tbl>
+      <w:tblPr>
+        <w:tblStyle w:val="TableGrid"/>
+        <w:tblW w:w="9888" w:type="dxa"/>
+        <w:tblLook w:val="04A0" w:firstRow="1" w:lastRow="0" w:firstColumn="1" w:lastColumn="0" w:noHBand="0" w:noVBand="1"/>
+      </w:tblPr>
+      <w:tblGrid>
+        <w:gridCol w:w="2765"/>
+        <w:gridCol w:w="1830"/>
+        <w:gridCol w:w="1732"/>
+        <w:gridCol w:w="1735"/>
+        <w:gridCol w:w="1826"/>
+      </w:tblGrid>
+      <w:tr>
+        <w:trPr>
+          <w:trHeight w:val="318"/>
+        </w:trPr>
+        <w:tc>
+          <w:tcPr>
+            <w:tcW w:w="2882" w:type="dxa"/>
+          </w:tcPr>
+          <w:p>
+            <w:pPr>
+              <w:tabs>
+                <w:tab w:val="left" w:pos="-1080"/>
+                <w:tab w:val="left" w:pos="-720"/>
+                <w:tab w:val="left" w:pos="0"/>
+                <w:tab w:val="left" w:pos="720"/>
+                <w:tab w:val="left" w:pos="1440"/>
+                <w:tab w:val="left" w:pos="2160"/>
+                <w:tab w:val="left" w:pos="2880"/>
+                <w:tab w:val="left" w:pos="3600"/>
+                <w:tab w:val="left" w:pos="4320"/>
+                <w:tab w:val="left" w:pos="4680"/>
+              </w:tabs>
+              <w:jc w:val="both"/>
+              <w:rPr>
+                <w:rFonts w:ascii="Palatino Linotype" w:hAnsi="Palatino Linotype"/>
+                <w:b/>
+                <w:bCs/>
+              </w:rPr>
+            </w:pPr>
+            <w:r>
+              <w:rPr>
+                <w:rFonts w:ascii="Palatino Linotype" w:hAnsi="Palatino Linotype"/>
+                <w:b/>
+                <w:bCs/>
+              </w:rPr>
+              <w:t>Offense:</w:t>
+            </w:r>
+          </w:p>
+        </w:tc>
+        <w:tc>
+          <w:tcPr>
+            <w:tcW w:w="1872" w:type="dxa"/>
+          </w:tcPr>
+          <w:p>
+            <w:pPr>
+              <w:tabs>
+                <w:tab w:val="left" w:pos="-1080"/>
+                <w:tab w:val="left" w:pos="-720"/>
+                <w:tab w:val="left" w:pos="0"/>
+                <w:tab w:val="left" w:pos="720"/>
+                <w:tab w:val="left" w:pos="1440"/>
+                <w:tab w:val="left" w:pos="2160"/>
+                <w:tab w:val="left" w:pos="2880"/>
+                <w:tab w:val="left" w:pos="3600"/>
+                <w:tab w:val="left" w:pos="4320"/>
+                <w:tab w:val="left" w:pos="4680"/>
+              </w:tabs>
+              <w:jc w:val="both"/>
+              <w:rPr>
+                <w:rFonts w:ascii="Palatino Linotype" w:hAnsi="Palatino Linotype"/>
+              </w:rPr>
+            </w:pPr>
+            <w:r>
+              <w:rPr>
+                <w:rFonts w:ascii="Palatino Linotype" w:hAnsi="Palatino Linotype"/>
+              </w:rPr>
+              <w:t xml:space="preserve">OVI - R.C. 4511.19(A)(1)(a)</w:t>
+            </w:r>
+          </w:p>
+        </w:tc>
+        <w:tc>
+          <w:tcPr>
+            <w:tcW w:w="1872" w:type="dxa"/>
+          </w:tcPr>
+          <w:p>
+            <w:pPr>
+              <w:tabs>
+                <w:tab w:val="left" w:pos="-1080"/>
+                <w:tab w:val="left" w:pos="-720"/>
+                <w:tab w:val="left" w:pos="0"/>
+                <w:tab w:val="left" w:pos="720"/>
+                <w:tab w:val="left" w:pos="1440"/>
+                <w:tab w:val="left" w:pos="2160"/>
+                <w:tab w:val="left" w:pos="2880"/>
+                <w:tab w:val="left" w:pos="3600"/>
+                <w:tab w:val="left" w:pos="4320"/>
+                <w:tab w:val="left" w:pos="4680"/>
+              </w:tabs>
+              <w:jc w:val="both"/>
+              <w:rPr>
+                <w:rFonts w:ascii="Palatino Linotype" w:hAnsi="Palatino Linotype"/>
+              </w:rPr>
+            </w:pPr>
+          </w:p>
+        </w:tc>
+        <w:tc>
+          <w:tcPr>
+            <w:tcW w:w="1875" w:type="dxa"/>
+          </w:tcPr>
+          <w:p>
+            <w:pPr>
+              <w:tabs>
+                <w:tab w:val="left" w:pos="-1080"/>
+                <w:tab w:val="left" w:pos="-720"/>
+                <w:tab w:val="left" w:pos="0"/>
+                <w:tab w:val="left" w:pos="720"/>
+                <w:tab w:val="left" w:pos="1440"/>
+                <w:tab w:val="left" w:pos="2160"/>
+                <w:tab w:val="left" w:pos="2880"/>
+                <w:tab w:val="left" w:pos="3600"/>
+                <w:tab w:val="left" w:pos="4320"/>
+                <w:tab w:val="left" w:pos="4680"/>
+              </w:tabs>
+              <w:jc w:val="both"/>
+              <w:rPr>
+                <w:rFonts w:ascii="Palatino Linotype" w:hAnsi="Palatino Linotype"/>
+              </w:rPr>
+            </w:pPr>
+          </w:p>
+        </w:tc>
+        <w:tc>
+          <w:tcPr>
+            <w:tcW w:w="1974" w:type="dxa"/>
+          </w:tcPr>
+          <w:p>
+            <w:pPr>
+              <w:tabs>
+                <w:tab w:val="left" w:pos="-1080"/>
+                <w:tab w:val="left" w:pos="-720"/>
+                <w:tab w:val="left" w:pos="0"/>
+                <w:tab w:val="left" w:pos="720"/>
+                <w:tab w:val="left" w:pos="1440"/>
+                <w:tab w:val="left" w:pos="2160"/>
+                <w:tab w:val="left" w:pos="2880"/>
+                <w:tab w:val="left" w:pos="3600"/>
+                <w:tab w:val="left" w:pos="4320"/>
+                <w:tab w:val="left" w:pos="4680"/>
+              </w:tabs>
+              <w:jc w:val="both"/>
+              <w:rPr>
+                <w:rFonts w:ascii="Palatino Linotype" w:hAnsi="Palatino Linotype"/>
+              </w:rPr>
+            </w:pPr>
+          </w:p>
+        </w:tc>
+      </w:tr>
+      <w:tr>
+        <w:trPr>
+          <w:trHeight w:val="318"/>
+        </w:trPr>
+        <w:tc>
+          <w:tcPr>
+            <w:tcW w:w="2882" w:type="dxa"/>
+          </w:tcPr>
+          <w:p>
+            <w:pPr>
+              <w:tabs>
+                <w:tab w:val="left" w:pos="-1080"/>
+                <w:tab w:val="left" w:pos="-720"/>
+                <w:tab w:val="left" w:pos="0"/>
+                <w:tab w:val="left" w:pos="720"/>
+                <w:tab w:val="left" w:pos="1440"/>
+                <w:tab w:val="left" w:pos="2160"/>
+                <w:tab w:val="left" w:pos="2880"/>
+                <w:tab w:val="left" w:pos="3600"/>
+                <w:tab w:val="left" w:pos="4320"/>
+                <w:tab w:val="left" w:pos="4680"/>
+              </w:tabs>
+              <w:jc w:val="both"/>
+              <w:rPr>
+                <w:rFonts w:ascii="Palatino Linotype" w:hAnsi="Palatino Linotype"/>
+                <w:b/>
+                <w:bCs/>
+              </w:rPr>
+            </w:pPr>
+            <w:r>
+              <w:rPr>
+                <w:rFonts w:ascii="Palatino Linotype" w:hAnsi="Palatino Linotype"/>
+                <w:b/>
+                <w:bCs/>
+              </w:rPr>
+              <w:t>Degree:</w:t>
+            </w:r>
+          </w:p>
+        </w:tc>
+        <w:tc>
+          <w:tcPr>
+            <w:tcW w:w="1872" w:type="dxa"/>
+          </w:tcPr>
+          <w:p>
+            <w:pPr>
+              <w:tabs>
+                <w:tab w:val="left" w:pos="-1080"/>
+                <w:tab w:val="left" w:pos="-720"/>
+                <w:tab w:val="left" w:pos="0"/>
+                <w:tab w:val="left" w:pos="720"/>
+                <w:tab w:val="left" w:pos="1440"/>
+                <w:tab w:val="left" w:pos="2160"/>
+                <w:tab w:val="left" w:pos="2880"/>
+                <w:tab w:val="left" w:pos="3600"/>
+                <w:tab w:val="left" w:pos="4320"/>
+                <w:tab w:val="left" w:pos="4680"/>
+              </w:tabs>
+              <w:jc w:val="both"/>
+              <w:rPr>
+                <w:rFonts w:ascii="Palatino Linotype" w:hAnsi="Palatino Linotype"/>
+              </w:rPr>
+            </w:pPr>
+          </w:p>
+        </w:tc>
+        <w:tc>
+          <w:tcPr>
+            <w:tcW w:w="1872" w:type="dxa"/>
+          </w:tcPr>
+          <w:p>
+            <w:pPr>
+              <w:tabs>
+                <w:tab w:val="left" w:pos="-1080"/>
+                <w:tab w:val="left" w:pos="-720"/>
+                <w:tab w:val="left" w:pos="0"/>
+                <w:tab w:val="left" w:pos="720"/>
+                <w:tab w:val="left" w:pos="1440"/>
+                <w:tab w:val="left" w:pos="2160"/>
+                <w:tab w:val="left" w:pos="2880"/>
+                <w:tab w:val="left" w:pos="3600"/>
+                <w:tab w:val="left" w:pos="4320"/>
+                <w:tab w:val="left" w:pos="4680"/>
+              </w:tabs>
+              <w:jc w:val="both"/>
+              <w:rPr>
+                <w:rFonts w:ascii="Palatino Linotype" w:hAnsi="Palatino Linotype"/>
+              </w:rPr>
+            </w:pPr>
+          </w:p>
+        </w:tc>
+        <w:tc>
+          <w:tcPr>
+            <w:tcW w:w="1875" w:type="dxa"/>
+          </w:tcPr>
+          <w:p>
+            <w:pPr>
+              <w:tabs>
+                <w:tab w:val="left" w:pos="-1080"/>
+                <w:tab w:val="left" w:pos="-720"/>
+                <w:tab w:val="left" w:pos="0"/>
+                <w:tab w:val="left" w:pos="720"/>
+                <w:tab w:val="left" w:pos="1440"/>
+                <w:tab w:val="left" w:pos="2160"/>
+                <w:tab w:val="left" w:pos="2880"/>
+                <w:tab w:val="left" w:pos="3600"/>
+                <w:tab w:val="left" w:pos="4320"/>
+                <w:tab w:val="left" w:pos="4680"/>
+              </w:tabs>
+              <w:jc w:val="both"/>
+              <w:rPr>
+                <w:rFonts w:ascii="Palatino Linotype" w:hAnsi="Palatino Linotype"/>
+              </w:rPr>
+            </w:pPr>
+          </w:p>
+        </w:tc>
+        <w:tc>
+          <w:tcPr>
+            <w:tcW w:w="1974" w:type="dxa"/>
+          </w:tcPr>
+          <w:p>
+            <w:pPr>
+              <w:tabs>
+                <w:tab w:val="left" w:pos="-1080"/>
+                <w:tab w:val="left" w:pos="-720"/>
+                <w:tab w:val="left" w:pos="0"/>
+                <w:tab w:val="left" w:pos="720"/>
+                <w:tab w:val="left" w:pos="1440"/>
+                <w:tab w:val="left" w:pos="2160"/>
+                <w:tab w:val="left" w:pos="2880"/>
+                <w:tab w:val="left" w:pos="3600"/>
+                <w:tab w:val="left" w:pos="4320"/>
+                <w:tab w:val="left" w:pos="4680"/>
+              </w:tabs>
+              <w:jc w:val="both"/>
+              <w:rPr>
+                <w:rFonts w:ascii="Palatino Linotype" w:hAnsi="Palatino Linotype"/>
+              </w:rPr>
+            </w:pPr>
+          </w:p>
+        </w:tc>
+      </w:tr>
+      <w:tr>
+        <w:trPr>
+          <w:trHeight w:val="318"/>
+        </w:trPr>
+        <w:tc>
+          <w:tcPr>
+            <w:tcW w:w="2882" w:type="dxa"/>
+          </w:tcPr>
+          <w:p>
+            <w:pPr>
+              <w:tabs>
+                <w:tab w:val="left" w:pos="-1080"/>
+                <w:tab w:val="left" w:pos="-720"/>
+                <w:tab w:val="left" w:pos="0"/>
+                <w:tab w:val="left" w:pos="720"/>
+                <w:tab w:val="left" w:pos="1440"/>
+                <w:tab w:val="left" w:pos="2160"/>
+                <w:tab w:val="left" w:pos="2880"/>
+                <w:tab w:val="left" w:pos="3600"/>
+                <w:tab w:val="left" w:pos="4320"/>
+                <w:tab w:val="left" w:pos="4680"/>
+              </w:tabs>
+              <w:jc w:val="both"/>
+              <w:rPr>
+                <w:rFonts w:ascii="Palatino Linotype" w:hAnsi="Palatino Linotype"/>
+              </w:rPr>
+            </w:pPr>
+            <w:r>
+              <w:rPr>
+                <w:rFonts w:ascii="Palatino Linotype" w:hAnsi="Palatino Linotype"/>
+                <w:b/>
+                <w:bCs/>
+              </w:rPr>
+              <w:t>Plea:</w:t>
+            </w:r>
+          </w:p>
+        </w:tc>
+        <w:tc>
+          <w:tcPr>
+            <w:tcW w:w="1872" w:type="dxa"/>
+          </w:tcPr>
+          <w:p>
+            <w:pPr>
+              <w:tabs>
+                <w:tab w:val="left" w:pos="-1080"/>
+                <w:tab w:val="left" w:pos="-720"/>
+                <w:tab w:val="left" w:pos="0"/>
+                <w:tab w:val="left" w:pos="720"/>
+                <w:tab w:val="left" w:pos="1440"/>
+                <w:tab w:val="left" w:pos="2160"/>
+                <w:tab w:val="left" w:pos="2880"/>
+                <w:tab w:val="left" w:pos="3600"/>
+                <w:tab w:val="left" w:pos="4320"/>
+                <w:tab w:val="left" w:pos="4680"/>
+              </w:tabs>
+              <w:jc w:val="both"/>
+              <w:rPr>
+                <w:rFonts w:ascii="Palatino Linotype" w:hAnsi="Palatino Linotype"/>
+              </w:rPr>
+            </w:pPr>
+            <w:r>
+              <w:rPr>
+                <w:rFonts w:ascii="Palatino Linotype" w:hAnsi="Palatino Linotype"/>
+              </w:rPr>
+              <w:t xml:space="preserve">Not Guilty</w:t>
+            </w:r>
+          </w:p>
+        </w:tc>
+        <w:tc>
+          <w:tcPr>
+            <w:tcW w:w="1872" w:type="dxa"/>
+          </w:tcPr>
+          <w:p>
+            <w:pPr>
+              <w:tabs>
+                <w:tab w:val="left" w:pos="-1080"/>
+                <w:tab w:val="left" w:pos="-720"/>
+                <w:tab w:val="left" w:pos="0"/>
+                <w:tab w:val="left" w:pos="720"/>
+                <w:tab w:val="left" w:pos="1440"/>
+                <w:tab w:val="left" w:pos="2160"/>
+                <w:tab w:val="left" w:pos="2880"/>
+                <w:tab w:val="left" w:pos="3600"/>
+                <w:tab w:val="left" w:pos="4320"/>
+                <w:tab w:val="left" w:pos="4680"/>
+              </w:tabs>
+              <w:jc w:val="both"/>
+              <w:rPr>
+                <w:rFonts w:ascii="Palatino Linotype" w:hAnsi="Palatino Linotype"/>
+              </w:rPr>
+            </w:pPr>
+          </w:p>
+        </w:tc>
+        <w:tc>
+          <w:tcPr>
+            <w:tcW w:w="1875" w:type="dxa"/>
+          </w:tcPr>
+          <w:p>
+            <w:pPr>
+              <w:tabs>
+                <w:tab w:val="left" w:pos="-1080"/>
+                <w:tab w:val="left" w:pos="-720"/>
+                <w:tab w:val="left" w:pos="0"/>
+                <w:tab w:val="left" w:pos="720"/>
+                <w:tab w:val="left" w:pos="1440"/>
+                <w:tab w:val="left" w:pos="2160"/>
+                <w:tab w:val="left" w:pos="2880"/>
+                <w:tab w:val="left" w:pos="3600"/>
+                <w:tab w:val="left" w:pos="4320"/>
+                <w:tab w:val="left" w:pos="4680"/>
+              </w:tabs>
+              <w:jc w:val="both"/>
+              <w:rPr>
+                <w:rFonts w:ascii="Palatino Linotype" w:hAnsi="Palatino Linotype"/>
+              </w:rPr>
+            </w:pPr>
+          </w:p>
+        </w:tc>
+        <w:tc>
+          <w:tcPr>
+            <w:tcW w:w="1974" w:type="dxa"/>
+          </w:tcPr>
+          <w:p>
+            <w:pPr>
+              <w:tabs>
+                <w:tab w:val="left" w:pos="-1080"/>
+                <w:tab w:val="left" w:pos="-720"/>
+                <w:tab w:val="left" w:pos="0"/>
+                <w:tab w:val="left" w:pos="720"/>
+                <w:tab w:val="left" w:pos="1440"/>
+                <w:tab w:val="left" w:pos="2160"/>
+                <w:tab w:val="left" w:pos="2880"/>
+                <w:tab w:val="left" w:pos="3600"/>
+                <w:tab w:val="left" w:pos="4320"/>
+                <w:tab w:val="left" w:pos="4680"/>
+              </w:tabs>
+              <w:jc w:val="both"/>
+              <w:rPr>
+                <w:rFonts w:ascii="Palatino Linotype" w:hAnsi="Palatino Linotype"/>
+              </w:rPr>
+            </w:pPr>
+          </w:p>
+        </w:tc>
+      </w:tr>
+      <w:tr>
+        <w:trPr>
+          <w:trHeight w:val="318"/>
+        </w:trPr>
+        <w:tc>
+          <w:tcPr>
+            <w:tcW w:w="2882" w:type="dxa"/>
+          </w:tcPr>
+          <w:p>
+            <w:pPr>
+              <w:tabs>
+                <w:tab w:val="left" w:pos="-1080"/>
+                <w:tab w:val="left" w:pos="-720"/>
+                <w:tab w:val="left" w:pos="0"/>
+                <w:tab w:val="left" w:pos="720"/>
+                <w:tab w:val="left" w:pos="1440"/>
+                <w:tab w:val="left" w:pos="2160"/>
+                <w:tab w:val="left" w:pos="2880"/>
+                <w:tab w:val="left" w:pos="3600"/>
+                <w:tab w:val="left" w:pos="4320"/>
+                <w:tab w:val="left" w:pos="4680"/>
+              </w:tabs>
+              <w:jc w:val="both"/>
+              <w:rPr>
+                <w:rFonts w:ascii="Palatino Linotype" w:hAnsi="Palatino Linotype"/>
+                <w:b/>
+                <w:bCs/>
+              </w:rPr>
+            </w:pPr>
+            <w:r>
+              <w:rPr>
+                <w:rFonts w:ascii="Palatino Linotype" w:hAnsi="Palatino Linotype"/>
+                <w:b/>
+                <w:bCs/>
+              </w:rPr>
+              <w:t>Allied Offense:</w:t>
+            </w:r>
+          </w:p>
+        </w:tc>
+        <w:tc>
+          <w:tcPr>
+            <w:tcW w:w="1872" w:type="dxa"/>
+          </w:tcPr>
+          <w:p>
+            <w:pPr>
+              <w:tabs>
+                <w:tab w:val="left" w:pos="-1080"/>
+                <w:tab w:val="left" w:pos="-720"/>
+                <w:tab w:val="left" w:pos="0"/>
+                <w:tab w:val="left" w:pos="720"/>
+                <w:tab w:val="left" w:pos="1440"/>
+                <w:tab w:val="left" w:pos="2160"/>
+                <w:tab w:val="left" w:pos="2880"/>
+                <w:tab w:val="left" w:pos="3600"/>
+                <w:tab w:val="left" w:pos="4320"/>
+                <w:tab w:val="left" w:pos="4680"/>
+              </w:tabs>
+              <w:jc w:val="both"/>
+              <w:rPr>
+                <w:rFonts w:ascii="Palatino Linotype" w:hAnsi="Palatino Linotype"/>
+              </w:rPr>
+            </w:pPr>
+          </w:p>
+        </w:tc>
+        <w:tc>
+          <w:tcPr>
+            <w:tcW w:w="1872" w:type="dxa"/>
+          </w:tcPr>
+          <w:p>
+            <w:pPr>
+              <w:tabs>
+                <w:tab w:val="left" w:pos="-1080"/>
+                <w:tab w:val="left" w:pos="-720"/>
+                <w:tab w:val="left" w:pos="0"/>
+                <w:tab w:val="left" w:pos="720"/>
+                <w:tab w:val="left" w:pos="1440"/>
+                <w:tab w:val="left" w:pos="2160"/>
+                <w:tab w:val="left" w:pos="2880"/>
+                <w:tab w:val="left" w:pos="3600"/>
+                <w:tab w:val="left" w:pos="4320"/>
+                <w:tab w:val="left" w:pos="4680"/>
+              </w:tabs>
+              <w:jc w:val="both"/>
+              <w:rPr>
+                <w:rFonts w:ascii="Palatino Linotype" w:hAnsi="Palatino Linotype"/>
+              </w:rPr>
+            </w:pPr>
+          </w:p>
+        </w:tc>
+        <w:tc>
+          <w:tcPr>
+            <w:tcW w:w="1875" w:type="dxa"/>
+          </w:tcPr>
+          <w:p>
+            <w:pPr>
+              <w:tabs>
+                <w:tab w:val="left" w:pos="-1080"/>
+                <w:tab w:val="left" w:pos="-720"/>
+                <w:tab w:val="left" w:pos="0"/>
+                <w:tab w:val="left" w:pos="720"/>
+                <w:tab w:val="left" w:pos="1440"/>
+                <w:tab w:val="left" w:pos="2160"/>
+                <w:tab w:val="left" w:pos="2880"/>
+                <w:tab w:val="left" w:pos="3600"/>
+                <w:tab w:val="left" w:pos="4320"/>
+                <w:tab w:val="left" w:pos="4680"/>
+              </w:tabs>
+              <w:jc w:val="both"/>
+              <w:rPr>
+                <w:rFonts w:ascii="Palatino Linotype" w:hAnsi="Palatino Linotype"/>
+              </w:rPr>
+            </w:pPr>
+          </w:p>
+        </w:tc>
+        <w:tc>
+          <w:tcPr>
+            <w:tcW w:w="1974" w:type="dxa"/>
+          </w:tcPr>
+          <w:p>
+            <w:pPr>
+              <w:tabs>
+                <w:tab w:val="left" w:pos="-1080"/>
+                <w:tab w:val="left" w:pos="-720"/>
+                <w:tab w:val="left" w:pos="0"/>
+                <w:tab w:val="left" w:pos="720"/>
+                <w:tab w:val="left" w:pos="1440"/>
+                <w:tab w:val="left" w:pos="2160"/>
+                <w:tab w:val="left" w:pos="2880"/>
+                <w:tab w:val="left" w:pos="3600"/>
+                <w:tab w:val="left" w:pos="4320"/>
+                <w:tab w:val="left" w:pos="4680"/>
+              </w:tabs>
+              <w:jc w:val="both"/>
+              <w:rPr>
+                <w:rFonts w:ascii="Palatino Linotype" w:hAnsi="Palatino Linotype"/>
+              </w:rPr>
+            </w:pPr>
+          </w:p>
+        </w:tc>
+      </w:tr>
+      <w:tr>
+        <w:trPr>
+          <w:trHeight w:val="318"/>
+        </w:trPr>
+        <w:tc>
+          <w:tcPr>
+            <w:tcW w:w="2882" w:type="dxa"/>
+          </w:tcPr>
+          <w:p>
+            <w:pPr>
+              <w:tabs>
+                <w:tab w:val="left" w:pos="-1080"/>
+                <w:tab w:val="left" w:pos="-720"/>
+                <w:tab w:val="left" w:pos="0"/>
+                <w:tab w:val="left" w:pos="720"/>
+                <w:tab w:val="left" w:pos="1440"/>
+                <w:tab w:val="left" w:pos="2160"/>
+                <w:tab w:val="left" w:pos="2880"/>
+                <w:tab w:val="left" w:pos="3600"/>
+                <w:tab w:val="left" w:pos="4320"/>
+                <w:tab w:val="left" w:pos="4680"/>
+              </w:tabs>
+              <w:jc w:val="both"/>
+              <w:rPr>
+                <w:rFonts w:ascii="Palatino Linotype" w:hAnsi="Palatino Linotype"/>
+                <w:b/>
+                <w:bCs/>
+              </w:rPr>
+            </w:pPr>
+            <w:r>
+              <w:rPr>
+                <w:rFonts w:ascii="Palatino Linotype" w:hAnsi="Palatino Linotype"/>
+                <w:b/>
+                <w:bCs/>
+              </w:rPr>
+              <w:t>Fines:</w:t>
+            </w:r>
+          </w:p>
+        </w:tc>
+        <w:tc>
+          <w:tcPr>
+            <w:tcW w:w="1872" w:type="dxa"/>
+          </w:tcPr>
+          <w:p>
+            <w:pPr>
+              <w:tabs>
+                <w:tab w:val="left" w:pos="-1080"/>
+                <w:tab w:val="left" w:pos="-720"/>
+                <w:tab w:val="left" w:pos="0"/>
+                <w:tab w:val="left" w:pos="720"/>
+                <w:tab w:val="left" w:pos="1440"/>
+                <w:tab w:val="left" w:pos="2160"/>
+                <w:tab w:val="left" w:pos="2880"/>
+                <w:tab w:val="left" w:pos="3600"/>
+                <w:tab w:val="left" w:pos="4320"/>
+                <w:tab w:val="left" w:pos="4680"/>
+              </w:tabs>
+              <w:jc w:val="both"/>
+              <w:rPr>
+                <w:rFonts w:ascii="Palatino Linotype" w:hAnsi="Palatino Linotype"/>
+              </w:rPr>
+            </w:pPr>
+          </w:p>
+        </w:tc>
+        <w:tc>
+          <w:tcPr>
+            <w:tcW w:w="1872" w:type="dxa"/>
+          </w:tcPr>
+          <w:p>
+            <w:pPr>
+              <w:tabs>
+                <w:tab w:val="left" w:pos="-1080"/>
+                <w:tab w:val="left" w:pos="-720"/>
+                <w:tab w:val="left" w:pos="0"/>
+                <w:tab w:val="left" w:pos="720"/>
+                <w:tab w:val="left" w:pos="1440"/>
+                <w:tab w:val="left" w:pos="2160"/>
+                <w:tab w:val="left" w:pos="2880"/>
+                <w:tab w:val="left" w:pos="3600"/>
+                <w:tab w:val="left" w:pos="4320"/>
+                <w:tab w:val="left" w:pos="4680"/>
+              </w:tabs>
+              <w:jc w:val="both"/>
+              <w:rPr>
+                <w:rFonts w:ascii="Palatino Linotype" w:hAnsi="Palatino Linotype"/>
+              </w:rPr>
+            </w:pPr>
+          </w:p>
+        </w:tc>
+        <w:tc>
+          <w:tcPr>
+            <w:tcW w:w="1875" w:type="dxa"/>
+          </w:tcPr>
+          <w:p>
+            <w:pPr>
+              <w:tabs>
+                <w:tab w:val="left" w:pos="-1080"/>
+                <w:tab w:val="left" w:pos="-720"/>
+                <w:tab w:val="left" w:pos="0"/>
+                <w:tab w:val="left" w:pos="720"/>
+                <w:tab w:val="left" w:pos="1440"/>
+                <w:tab w:val="left" w:pos="2160"/>
+                <w:tab w:val="left" w:pos="2880"/>
+                <w:tab w:val="left" w:pos="3600"/>
+                <w:tab w:val="left" w:pos="4320"/>
+                <w:tab w:val="left" w:pos="4680"/>
+              </w:tabs>
+              <w:jc w:val="both"/>
+              <w:rPr>
+                <w:rFonts w:ascii="Palatino Linotype" w:hAnsi="Palatino Linotype"/>
+              </w:rPr>
+            </w:pPr>
+          </w:p>
+        </w:tc>
+        <w:tc>
+          <w:tcPr>
+            <w:tcW w:w="1974" w:type="dxa"/>
+          </w:tcPr>
+          <w:p>
+            <w:pPr>
+              <w:tabs>
+                <w:tab w:val="left" w:pos="-1080"/>
+                <w:tab w:val="left" w:pos="-720"/>
+                <w:tab w:val="left" w:pos="0"/>
+                <w:tab w:val="left" w:pos="720"/>
+                <w:tab w:val="left" w:pos="1440"/>
+                <w:tab w:val="left" w:pos="2160"/>
+                <w:tab w:val="left" w:pos="2880"/>
+                <w:tab w:val="left" w:pos="3600"/>
+                <w:tab w:val="left" w:pos="4320"/>
+                <w:tab w:val="left" w:pos="4680"/>
+              </w:tabs>
+              <w:jc w:val="both"/>
+              <w:rPr>
+                <w:rFonts w:ascii="Palatino Linotype" w:hAnsi="Palatino Linotype"/>
+              </w:rPr>
+            </w:pPr>
+          </w:p>
+        </w:tc>
+      </w:tr>
+      <w:tr>
+        <w:trPr>
+          <w:trHeight w:val="318"/>
+        </w:trPr>
+        <w:tc>
+          <w:tcPr>
+            <w:tcW w:w="2882" w:type="dxa"/>
+          </w:tcPr>
+          <w:p>
+            <w:pPr>
+              <w:tabs>
+                <w:tab w:val="left" w:pos="-1080"/>
+                <w:tab w:val="left" w:pos="-720"/>
+                <w:tab w:val="left" w:pos="0"/>
+                <w:tab w:val="left" w:pos="720"/>
+                <w:tab w:val="left" w:pos="1440"/>
+                <w:tab w:val="left" w:pos="2160"/>
+                <w:tab w:val="left" w:pos="2880"/>
+                <w:tab w:val="left" w:pos="3600"/>
+                <w:tab w:val="left" w:pos="4320"/>
+                <w:tab w:val="left" w:pos="4680"/>
+              </w:tabs>
+              <w:jc w:val="both"/>
+              <w:rPr>
+                <w:rFonts w:ascii="Palatino Linotype" w:hAnsi="Palatino Linotype"/>
+                <w:b/>
+                <w:bCs/>
+              </w:rPr>
+            </w:pPr>
+            <w:r>
+              <w:rPr>
+                <w:rFonts w:ascii="Palatino Linotype" w:hAnsi="Palatino Linotype"/>
+                <w:b/>
+                <w:bCs/>
+              </w:rPr>
+              <w:t>Fines Suspended:</w:t>
+            </w:r>
+          </w:p>
+        </w:tc>
+        <w:tc>
+          <w:tcPr>
+            <w:tcW w:w="1872" w:type="dxa"/>
+          </w:tcPr>
+          <w:p>
+            <w:pPr>
+              <w:tabs>
+                <w:tab w:val="left" w:pos="-1080"/>
+                <w:tab w:val="left" w:pos="-720"/>
+                <w:tab w:val="left" w:pos="0"/>
+                <w:tab w:val="left" w:pos="720"/>
+                <w:tab w:val="left" w:pos="1440"/>
+                <w:tab w:val="left" w:pos="2160"/>
+                <w:tab w:val="left" w:pos="2880"/>
+                <w:tab w:val="left" w:pos="3600"/>
+                <w:tab w:val="left" w:pos="4320"/>
+                <w:tab w:val="left" w:pos="4680"/>
+              </w:tabs>
+              <w:jc w:val="both"/>
+              <w:rPr>
+                <w:rFonts w:ascii="Palatino Linotype" w:hAnsi="Palatino Linotype"/>
+              </w:rPr>
+            </w:pPr>
+          </w:p>
+        </w:tc>
+        <w:tc>
+          <w:tcPr>
+            <w:tcW w:w="1872" w:type="dxa"/>
+          </w:tcPr>
+          <w:p>
+            <w:pPr>
+              <w:tabs>
+                <w:tab w:val="left" w:pos="-1080"/>
+                <w:tab w:val="left" w:pos="-720"/>
+                <w:tab w:val="left" w:pos="0"/>
+                <w:tab w:val="left" w:pos="720"/>
+                <w:tab w:val="left" w:pos="1440"/>
+                <w:tab w:val="left" w:pos="2160"/>
+                <w:tab w:val="left" w:pos="2880"/>
+                <w:tab w:val="left" w:pos="3600"/>
+                <w:tab w:val="left" w:pos="4320"/>
+                <w:tab w:val="left" w:pos="4680"/>
+              </w:tabs>
+              <w:jc w:val="both"/>
+              <w:rPr>
+                <w:rFonts w:ascii="Palatino Linotype" w:hAnsi="Palatino Linotype"/>
+              </w:rPr>
+            </w:pPr>
+          </w:p>
+        </w:tc>
+        <w:tc>
+          <w:tcPr>
+            <w:tcW w:w="1875" w:type="dxa"/>
+          </w:tcPr>
+          <w:p>
+            <w:pPr>
+              <w:tabs>
+                <w:tab w:val="left" w:pos="-1080"/>
+                <w:tab w:val="left" w:pos="-720"/>
+                <w:tab w:val="left" w:pos="0"/>
+                <w:tab w:val="left" w:pos="720"/>
+                <w:tab w:val="left" w:pos="1440"/>
+                <w:tab w:val="left" w:pos="2160"/>
+                <w:tab w:val="left" w:pos="2880"/>
+                <w:tab w:val="left" w:pos="3600"/>
+                <w:tab w:val="left" w:pos="4320"/>
+                <w:tab w:val="left" w:pos="4680"/>
+              </w:tabs>
+              <w:jc w:val="both"/>
+              <w:rPr>
+                <w:rFonts w:ascii="Palatino Linotype" w:hAnsi="Palatino Linotype"/>
+              </w:rPr>
+            </w:pPr>
+          </w:p>
+        </w:tc>
+        <w:tc>
+          <w:tcPr>
+            <w:tcW w:w="1974" w:type="dxa"/>
+          </w:tcPr>
+          <w:p>
+            <w:pPr>
+              <w:tabs>
+                <w:tab w:val="left" w:pos="-1080"/>
+                <w:tab w:val="left" w:pos="-720"/>
+                <w:tab w:val="left" w:pos="0"/>
+                <w:tab w:val="left" w:pos="720"/>
+                <w:tab w:val="left" w:pos="1440"/>
+                <w:tab w:val="left" w:pos="2160"/>
+                <w:tab w:val="left" w:pos="2880"/>
+                <w:tab w:val="left" w:pos="3600"/>
+                <w:tab w:val="left" w:pos="4320"/>
+                <w:tab w:val="left" w:pos="4680"/>
+              </w:tabs>
+              <w:jc w:val="both"/>
+              <w:rPr>
+                <w:rFonts w:ascii="Palatino Linotype" w:hAnsi="Palatino Linotype"/>
+              </w:rPr>
+            </w:pPr>
+          </w:p>
+        </w:tc>
+      </w:tr>
+      <w:tr>
+        <w:trPr>
+          <w:trHeight w:val="318"/>
+        </w:trPr>
+        <w:tc>
+          <w:tcPr>
+            <w:tcW w:w="2882" w:type="dxa"/>
+          </w:tcPr>
+          <w:p>
+            <w:pPr>
+              <w:tabs>
+                <w:tab w:val="left" w:pos="-1080"/>
+                <w:tab w:val="left" w:pos="-720"/>
+                <w:tab w:val="left" w:pos="0"/>
+                <w:tab w:val="left" w:pos="720"/>
+                <w:tab w:val="left" w:pos="1440"/>
+                <w:tab w:val="left" w:pos="2160"/>
+                <w:tab w:val="left" w:pos="2880"/>
+                <w:tab w:val="left" w:pos="3600"/>
+                <w:tab w:val="left" w:pos="4320"/>
+                <w:tab w:val="left" w:pos="4680"/>
+              </w:tabs>
+              <w:jc w:val="both"/>
+              <w:rPr>
+                <w:rFonts w:ascii="Palatino Linotype" w:hAnsi="Palatino Linotype"/>
+                <w:b/>
+                <w:bCs/>
+              </w:rPr>
+            </w:pPr>
+            <w:r>
+              <w:rPr>
+                <w:rFonts w:ascii="Palatino Linotype" w:hAnsi="Palatino Linotype"/>
+                <w:b/>
+                <w:bCs/>
+              </w:rPr>
+              <w:t>Court Costs:</w:t>
+            </w:r>
+          </w:p>
+        </w:tc>
+        <w:tc>
+          <w:tcPr>
+            <w:tcW w:w="1872" w:type="dxa"/>
+          </w:tcPr>
+          <w:p>
+            <w:pPr>
+              <w:tabs>
+                <w:tab w:val="left" w:pos="-1080"/>
+                <w:tab w:val="left" w:pos="-720"/>
+                <w:tab w:val="left" w:pos="0"/>
+                <w:tab w:val="left" w:pos="720"/>
+                <w:tab w:val="left" w:pos="1440"/>
+                <w:tab w:val="left" w:pos="2160"/>
+                <w:tab w:val="left" w:pos="2880"/>
+                <w:tab w:val="left" w:pos="3600"/>
+                <w:tab w:val="left" w:pos="4320"/>
+                <w:tab w:val="left" w:pos="4680"/>
+              </w:tabs>
+              <w:jc w:val="both"/>
+              <w:rPr>
+                <w:rFonts w:ascii="Palatino Linotype" w:hAnsi="Palatino Linotype"/>
+              </w:rPr>
+            </w:pPr>
+          </w:p>
+        </w:tc>
+        <w:tc>
+          <w:tcPr>
+            <w:tcW w:w="1872" w:type="dxa"/>
+          </w:tcPr>
+          <w:p>
+            <w:pPr>
+              <w:tabs>
+                <w:tab w:val="left" w:pos="-1080"/>
+                <w:tab w:val="left" w:pos="-720"/>
+                <w:tab w:val="left" w:pos="0"/>
+                <w:tab w:val="left" w:pos="720"/>
+                <w:tab w:val="left" w:pos="1440"/>
+                <w:tab w:val="left" w:pos="2160"/>
+                <w:tab w:val="left" w:pos="2880"/>
+                <w:tab w:val="left" w:pos="3600"/>
+                <w:tab w:val="left" w:pos="4320"/>
+                <w:tab w:val="left" w:pos="4680"/>
+              </w:tabs>
+              <w:jc w:val="both"/>
+              <w:rPr>
+                <w:rFonts w:ascii="Palatino Linotype" w:hAnsi="Palatino Linotype"/>
+              </w:rPr>
+            </w:pPr>
+          </w:p>
+        </w:tc>
+        <w:tc>
+          <w:tcPr>
+            <w:tcW w:w="1875" w:type="dxa"/>
+          </w:tcPr>
+          <w:p>
+            <w:pPr>
+              <w:tabs>
+                <w:tab w:val="left" w:pos="-1080"/>
+                <w:tab w:val="left" w:pos="-720"/>
+                <w:tab w:val="left" w:pos="0"/>
+                <w:tab w:val="left" w:pos="720"/>
+                <w:tab w:val="left" w:pos="1440"/>
+                <w:tab w:val="left" w:pos="2160"/>
+                <w:tab w:val="left" w:pos="2880"/>
+                <w:tab w:val="left" w:pos="3600"/>
+                <w:tab w:val="left" w:pos="4320"/>
+                <w:tab w:val="left" w:pos="4680"/>
+              </w:tabs>
+              <w:jc w:val="both"/>
+              <w:rPr>
+                <w:rFonts w:ascii="Palatino Linotype" w:hAnsi="Palatino Linotype"/>
+              </w:rPr>
+            </w:pPr>
+          </w:p>
+        </w:tc>
+        <w:tc>
+          <w:tcPr>
+            <w:tcW w:w="1974" w:type="dxa"/>
+          </w:tcPr>
+          <w:p>
+            <w:pPr>
+              <w:tabs>
+                <w:tab w:val="left" w:pos="-1080"/>
+                <w:tab w:val="left" w:pos="-720"/>
+                <w:tab w:val="left" w:pos="0"/>
+                <w:tab w:val="left" w:pos="720"/>
+                <w:tab w:val="left" w:pos="1440"/>
+                <w:tab w:val="left" w:pos="2160"/>
+                <w:tab w:val="left" w:pos="2880"/>
+                <w:tab w:val="left" w:pos="3600"/>
+                <w:tab w:val="left" w:pos="4320"/>
+                <w:tab w:val="left" w:pos="4680"/>
+              </w:tabs>
+              <w:jc w:val="both"/>
+              <w:rPr>
+                <w:rFonts w:ascii="Palatino Linotype" w:hAnsi="Palatino Linotype"/>
+              </w:rPr>
+            </w:pPr>
+          </w:p>
+        </w:tc>
+      </w:tr>
+      <w:tr>
+        <w:trPr>
+          <w:trHeight w:val="301"/>
+        </w:trPr>
+        <w:tc>
+          <w:tcPr>
+            <w:tcW w:w="2882" w:type="dxa"/>
+          </w:tcPr>
+          <w:p>
+            <w:pPr>
+              <w:tabs>
+                <w:tab w:val="left" w:pos="-1080"/>
+                <w:tab w:val="left" w:pos="-720"/>
+                <w:tab w:val="left" w:pos="0"/>
+                <w:tab w:val="left" w:pos="720"/>
+                <w:tab w:val="left" w:pos="1440"/>
+                <w:tab w:val="left" w:pos="2160"/>
+                <w:tab w:val="left" w:pos="2880"/>
+                <w:tab w:val="left" w:pos="3600"/>
+                <w:tab w:val="left" w:pos="4320"/>
+                <w:tab w:val="left" w:pos="4680"/>
+              </w:tabs>
+              <w:jc w:val="both"/>
+              <w:rPr>
+                <w:rFonts w:ascii="Palatino Linotype" w:hAnsi="Palatino Linotype"/>
+                <w:b/>
+                <w:bCs/>
+              </w:rPr>
+            </w:pPr>
+            <w:r>
+              <w:rPr>
+                <w:rFonts w:ascii="Palatino Linotype" w:hAnsi="Palatino Linotype"/>
+                <w:b/>
+                <w:bCs/>
+              </w:rPr>
+              <w:t>Jail Days:</w:t>
+            </w:r>
+          </w:p>
+        </w:tc>
+        <w:tc>
+          <w:tcPr>
+            <w:tcW w:w="1872" w:type="dxa"/>
+          </w:tcPr>
+          <w:p>
+            <w:pPr>
+              <w:tabs>
+                <w:tab w:val="left" w:pos="-1080"/>
+                <w:tab w:val="left" w:pos="-720"/>
+                <w:tab w:val="left" w:pos="0"/>
+                <w:tab w:val="left" w:pos="720"/>
+                <w:tab w:val="left" w:pos="1440"/>
+                <w:tab w:val="left" w:pos="2160"/>
+                <w:tab w:val="left" w:pos="2880"/>
+                <w:tab w:val="left" w:pos="3600"/>
+                <w:tab w:val="left" w:pos="4320"/>
+                <w:tab w:val="left" w:pos="4680"/>
+              </w:tabs>
+              <w:jc w:val="both"/>
+              <w:rPr>
+                <w:rFonts w:ascii="Palatino Linotype" w:hAnsi="Palatino Linotype"/>
+              </w:rPr>
+            </w:pPr>
+          </w:p>
+        </w:tc>
+        <w:tc>
+          <w:tcPr>
+            <w:tcW w:w="1872" w:type="dxa"/>
+          </w:tcPr>
+          <w:p>
+            <w:pPr>
+              <w:tabs>
+                <w:tab w:val="left" w:pos="-1080"/>
+                <w:tab w:val="left" w:pos="-720"/>
+                <w:tab w:val="left" w:pos="0"/>
+                <w:tab w:val="left" w:pos="720"/>
+                <w:tab w:val="left" w:pos="1440"/>
+                <w:tab w:val="left" w:pos="2160"/>
+                <w:tab w:val="left" w:pos="2880"/>
+                <w:tab w:val="left" w:pos="3600"/>
+                <w:tab w:val="left" w:pos="4320"/>
+                <w:tab w:val="left" w:pos="4680"/>
+              </w:tabs>
+              <w:jc w:val="both"/>
+              <w:rPr>
+                <w:rFonts w:ascii="Palatino Linotype" w:hAnsi="Palatino Linotype"/>
+              </w:rPr>
+            </w:pPr>
+          </w:p>
+        </w:tc>
+        <w:tc>
+          <w:tcPr>
+            <w:tcW w:w="1875" w:type="dxa"/>
+          </w:tcPr>
+          <w:p>
+            <w:pPr>
+              <w:tabs>
+                <w:tab w:val="left" w:pos="-1080"/>
+                <w:tab w:val="left" w:pos="-720"/>
+                <w:tab w:val="left" w:pos="0"/>
+                <w:tab w:val="left" w:pos="720"/>
+                <w:tab w:val="left" w:pos="1440"/>
+                <w:tab w:val="left" w:pos="2160"/>
+                <w:tab w:val="left" w:pos="2880"/>
+                <w:tab w:val="left" w:pos="3600"/>
+                <w:tab w:val="left" w:pos="4320"/>
+                <w:tab w:val="left" w:pos="4680"/>
+              </w:tabs>
+              <w:jc w:val="both"/>
+              <w:rPr>
+                <w:rFonts w:ascii="Palatino Linotype" w:hAnsi="Palatino Linotype"/>
+              </w:rPr>
+            </w:pPr>
+          </w:p>
+        </w:tc>
+        <w:tc>
+          <w:tcPr>
+            <w:tcW w:w="1974" w:type="dxa"/>
+          </w:tcPr>
+          <w:p>
+            <w:pPr>
+              <w:tabs>
+                <w:tab w:val="left" w:pos="-1080"/>
+                <w:tab w:val="left" w:pos="-720"/>
+                <w:tab w:val="left" w:pos="0"/>
+                <w:tab w:val="left" w:pos="720"/>
+                <w:tab w:val="left" w:pos="1440"/>
+                <w:tab w:val="left" w:pos="2160"/>
+                <w:tab w:val="left" w:pos="2880"/>
+                <w:tab w:val="left" w:pos="3600"/>
+                <w:tab w:val="left" w:pos="4320"/>
+                <w:tab w:val="left" w:pos="4680"/>
+              </w:tabs>
+              <w:jc w:val="both"/>
+              <w:rPr>
+                <w:rFonts w:ascii="Palatino Linotype" w:hAnsi="Palatino Linotype"/>
+              </w:rPr>
+            </w:pPr>
+          </w:p>
+        </w:tc>
+      </w:tr>
+      <w:tr>
+        <w:trPr>
+          <w:trHeight w:val="318"/>
+        </w:trPr>
+        <w:tc>
+          <w:tcPr>
+            <w:tcW w:w="2882" w:type="dxa"/>
+          </w:tcPr>
+          <w:p>
+            <w:pPr>
+              <w:tabs>
+                <w:tab w:val="left" w:pos="-1080"/>
+                <w:tab w:val="left" w:pos="-720"/>
+                <w:tab w:val="left" w:pos="0"/>
+                <w:tab w:val="left" w:pos="720"/>
+                <w:tab w:val="left" w:pos="1440"/>
+                <w:tab w:val="left" w:pos="2160"/>
+                <w:tab w:val="left" w:pos="2880"/>
+                <w:tab w:val="left" w:pos="3600"/>
+                <w:tab w:val="left" w:pos="4320"/>
+                <w:tab w:val="left" w:pos="4680"/>
+              </w:tabs>
+              <w:jc w:val="both"/>
+              <w:rPr>
+                <w:rFonts w:ascii="Palatino Linotype" w:hAnsi="Palatino Linotype"/>
+                <w:b/>
+                <w:bCs/>
+              </w:rPr>
+            </w:pPr>
+            <w:r>
+              <w:rPr>
+                <w:rFonts w:ascii="Palatino Linotype" w:hAnsi="Palatino Linotype"/>
+                <w:b/>
+                <w:bCs/>
+              </w:rPr>
+              <w:t>Jail Days Suspended:</w:t>
+            </w:r>
+          </w:p>
+        </w:tc>
+        <w:tc>
+          <w:tcPr>
+            <w:tcW w:w="1872" w:type="dxa"/>
+          </w:tcPr>
+          <w:p>
+            <w:pPr>
+              <w:tabs>
+                <w:tab w:val="left" w:pos="-1080"/>
+                <w:tab w:val="left" w:pos="-720"/>
+                <w:tab w:val="left" w:pos="0"/>
+                <w:tab w:val="left" w:pos="720"/>
+                <w:tab w:val="left" w:pos="1440"/>
+                <w:tab w:val="left" w:pos="2160"/>
+                <w:tab w:val="left" w:pos="2880"/>
+                <w:tab w:val="left" w:pos="3600"/>
+                <w:tab w:val="left" w:pos="4320"/>
+                <w:tab w:val="left" w:pos="4680"/>
+              </w:tabs>
+              <w:jc w:val="both"/>
+              <w:rPr>
+                <w:rFonts w:ascii="Palatino Linotype" w:hAnsi="Palatino Linotype"/>
+              </w:rPr>
+            </w:pPr>
+          </w:p>
+        </w:tc>
+        <w:tc>
+          <w:tcPr>
+            <w:tcW w:w="1872" w:type="dxa"/>
+          </w:tcPr>
+          <w:p>
+            <w:pPr>
+              <w:tabs>
+                <w:tab w:val="left" w:pos="-1080"/>
+                <w:tab w:val="left" w:pos="-720"/>
+                <w:tab w:val="left" w:pos="0"/>
+                <w:tab w:val="left" w:pos="720"/>
+                <w:tab w:val="left" w:pos="1440"/>
+                <w:tab w:val="left" w:pos="2160"/>
+                <w:tab w:val="left" w:pos="2880"/>
+                <w:tab w:val="left" w:pos="3600"/>
+                <w:tab w:val="left" w:pos="4320"/>
+                <w:tab w:val="left" w:pos="4680"/>
+              </w:tabs>
+              <w:jc w:val="both"/>
+              <w:rPr>
+                <w:rFonts w:ascii="Palatino Linotype" w:hAnsi="Palatino Linotype"/>
+              </w:rPr>
+            </w:pPr>
+          </w:p>
+        </w:tc>
+        <w:tc>
+          <w:tcPr>
+            <w:tcW w:w="1875" w:type="dxa"/>
+          </w:tcPr>
+          <w:p>
+            <w:pPr>
+              <w:tabs>
+                <w:tab w:val="left" w:pos="-1080"/>
+                <w:tab w:val="left" w:pos="-720"/>
+                <w:tab w:val="left" w:pos="0"/>
+                <w:tab w:val="left" w:pos="720"/>
+                <w:tab w:val="left" w:pos="1440"/>
+                <w:tab w:val="left" w:pos="2160"/>
+                <w:tab w:val="left" w:pos="2880"/>
+                <w:tab w:val="left" w:pos="3600"/>
+                <w:tab w:val="left" w:pos="4320"/>
+                <w:tab w:val="left" w:pos="4680"/>
+              </w:tabs>
+              <w:jc w:val="both"/>
+              <w:rPr>
+                <w:rFonts w:ascii="Palatino Linotype" w:hAnsi="Palatino Linotype"/>
+              </w:rPr>
+            </w:pPr>
+          </w:p>
+        </w:tc>
+        <w:tc>
+          <w:tcPr>
+            <w:tcW w:w="1974" w:type="dxa"/>
+          </w:tcPr>
+          <w:p>
+            <w:pPr>
+              <w:tabs>
+                <w:tab w:val="left" w:pos="-1080"/>
+                <w:tab w:val="left" w:pos="-720"/>
+                <w:tab w:val="left" w:pos="0"/>
+                <w:tab w:val="left" w:pos="720"/>
+                <w:tab w:val="left" w:pos="1440"/>
+                <w:tab w:val="left" w:pos="2160"/>
+                <w:tab w:val="left" w:pos="2880"/>
+                <w:tab w:val="left" w:pos="3600"/>
+                <w:tab w:val="left" w:pos="4320"/>
+                <w:tab w:val="left" w:pos="4680"/>
+              </w:tabs>
+              <w:jc w:val="both"/>
+              <w:rPr>
+                <w:rFonts w:ascii="Palatino Linotype" w:hAnsi="Palatino Linotype"/>
+              </w:rPr>
+            </w:pPr>
+          </w:p>
+        </w:tc>
+      </w:tr>
+    </w:tbl>
     <w:p>
       <w:pPr>
         <w:tabs>
@@ -722,90 +1859,10 @@
           <w:tab w:val="left" w:pos="4320"/>
           <w:tab w:val="left" w:pos="4680"/>
         </w:tabs>
-        <w:jc w:val="left"/>
-        <w:rPr>
-          <w:rFonts w:asciiTheme="majorHAnsi" w:hAnsiTheme="majorHAnsi"/>
-          <w:sz w:val="26"/>
-          <w:szCs w:val="26"/>
-        </w:rPr>
-      </w:pPr>
-    </w:p>
-    <w:p>
-      <w:pPr>
-        <w:spacing w:line="480" w:lineRule="auto"/>
-        <w:ind w:firstLine="720"/>
-        <w:jc w:val="left"/>
-        <w:rPr>
-          <w:rFonts w:asciiTheme="majorHAnsi" w:hAnsiTheme="majorHAnsi"/>
-          <w:sz w:val="26"/>
-          <w:szCs w:val="26"/>
-        </w:rPr>
-      </w:pPr>
-      <w:r>
-        <w:rPr>
-          <w:rFonts w:asciiTheme="majorHAnsi" w:hAnsiTheme="majorHAnsi"/>
-          <w:sz w:val="26"/>
-          <w:szCs w:val="26"/>
-          <w:lang w:val="en-CA"/>
-        </w:rPr>
-        <w:fldChar w:fldCharType="begin"/>
-      </w:r>
-      <w:r>
-        <w:rPr>
-          <w:rFonts w:asciiTheme="majorHAnsi" w:hAnsiTheme="majorHAnsi"/>
-          <w:sz w:val="26"/>
-          <w:szCs w:val="26"/>
-          <w:lang w:val="en-CA"/>
-        </w:rPr>
-        <w:instrText xml:space="preserve"> SEQ CHAPTER \h \r 1</w:instrText>
-      </w:r>
-      <w:r>
-        <w:rPr>
-          <w:rFonts w:asciiTheme="majorHAnsi" w:hAnsiTheme="majorHAnsi"/>
-          <w:sz w:val="26"/>
-          <w:szCs w:val="26"/>
-          <w:lang w:val="en-CA"/>
-        </w:rPr>
-        <w:fldChar w:fldCharType="end"/>
-      </w:r>
-      <w:r>
-        <w:rPr>
-          <w:rFonts w:asciiTheme="majorHAnsi" w:hAnsiTheme="majorHAnsi"/>
-          <w:sz w:val="26"/>
-          <w:szCs w:val="26"/>
-        </w:rPr>
-        <w:t xml:space="preserve">This case </w:t>
-      </w:r>
-      <w:r>
-        <w:rPr>
-          <w:rFonts w:asciiTheme="majorHAnsi" w:hAnsiTheme="majorHAnsi"/>
-          <w:sz w:val="26"/>
-          <w:szCs w:val="26"/>
-        </w:rPr>
-        <w:t xml:space="preserve">came before the court on PyQt5.QtCore.QDate(2021, 1, 1) for a . </w:t>
-      </w:r>
-    </w:p>
-    <w:p>
-      <w:pPr>
-        <w:tabs>
-          <w:tab w:val="left" w:pos="-1080"/>
-          <w:tab w:val="left" w:pos="-720"/>
-          <w:tab w:val="left" w:pos="0"/>
-          <w:tab w:val="left" w:pos="720"/>
-          <w:tab w:val="left" w:pos="1440"/>
-          <w:tab w:val="left" w:pos="2160"/>
-          <w:tab w:val="left" w:pos="2880"/>
-          <w:tab w:val="left" w:pos="3600"/>
-          <w:tab w:val="left" w:pos="4320"/>
-          <w:tab w:val="left" w:pos="4680"/>
-        </w:tabs>
-        <w:spacing w:line="480" w:lineRule="auto"/>
         <w:ind w:firstLine="2160"/>
         <w:jc w:val="left"/>
         <w:rPr>
-          <w:rFonts w:asciiTheme="majorHAnsi" w:hAnsiTheme="majorHAnsi"/>
-          <w:sz w:val="26"/>
-          <w:szCs w:val="26"/>
+          <w:rFonts w:ascii="Palatino Linotype" w:hAnsi="Palatino Linotype"/>
         </w:rPr>
       </w:pPr>
     </w:p>
@@ -826,58 +1883,186 @@
         <w:ind w:left="4680" w:hanging="4680"/>
         <w:jc w:val="left"/>
         <w:rPr>
-          <w:rFonts w:asciiTheme="majorHAnsi" w:hAnsiTheme="majorHAnsi"/>
-          <w:sz w:val="26"/>
-          <w:szCs w:val="26"/>
-        </w:rPr>
-      </w:pPr>
-      <w:r>
-        <w:rPr>
-          <w:rFonts w:asciiTheme="majorHAnsi" w:hAnsiTheme="majorHAnsi"/>
-          <w:sz w:val="26"/>
-          <w:szCs w:val="26"/>
-        </w:rPr>
-        <w:t>Dated: ____________________________</w:t>
-      </w:r>
-      <w:r>
-        <w:rPr>
-          <w:rFonts w:asciiTheme="majorHAnsi" w:hAnsiTheme="majorHAnsi"/>
-          <w:sz w:val="26"/>
-          <w:szCs w:val="26"/>
+          <w:rFonts w:ascii="Palatino Linotype" w:hAnsi="Palatino Linotype"/>
+          <w:b/>
+          <w:bCs/>
+        </w:rPr>
+      </w:pPr>
+      <w:r>
+        <w:rPr>
+          <w:rFonts w:ascii="Palatino Linotype" w:hAnsi="Palatino Linotype"/>
+          <w:b/>
+          <w:bCs/>
+        </w:rPr>
+        <w:t>Ability to Pay</w:t>
+      </w:r>
+    </w:p>
+    <w:p>
+      <w:pPr>
+        <w:tabs>
+          <w:tab w:val="left" w:pos="-1080"/>
+          <w:tab w:val="left" w:pos="-720"/>
+          <w:tab w:val="left" w:pos="0"/>
+          <w:tab w:val="left" w:pos="720"/>
+          <w:tab w:val="left" w:pos="1440"/>
+          <w:tab w:val="left" w:pos="2160"/>
+          <w:tab w:val="left" w:pos="2880"/>
+          <w:tab w:val="left" w:pos="3600"/>
+          <w:tab w:val="left" w:pos="4320"/>
+          <w:tab w:val="left" w:pos="4680"/>
+        </w:tabs>
+        <w:ind w:left="4680" w:hanging="4680"/>
+        <w:jc w:val="left"/>
+        <w:rPr>
+          <w:rFonts w:ascii="Palatino Linotype" w:hAnsi="Palatino Linotype"/>
+        </w:rPr>
+      </w:pPr>
+    </w:p>
+    <w:p>
+      <w:pPr>
+        <w:tabs>
+          <w:tab w:val="left" w:pos="-1080"/>
+          <w:tab w:val="left" w:pos="-720"/>
+          <w:tab w:val="left" w:pos="0"/>
+          <w:tab w:val="left" w:pos="720"/>
+          <w:tab w:val="left" w:pos="1440"/>
+          <w:tab w:val="left" w:pos="2160"/>
+          <w:tab w:val="left" w:pos="2880"/>
+          <w:tab w:val="left" w:pos="3600"/>
+          <w:tab w:val="left" w:pos="4320"/>
+          <w:tab w:val="left" w:pos="4680"/>
+        </w:tabs>
+        <w:ind w:left="4680" w:hanging="4680"/>
+        <w:jc w:val="left"/>
+        <w:rPr>
+          <w:rFonts w:ascii="Palatino Linotype" w:hAnsi="Palatino Linotype"/>
+        </w:rPr>
+      </w:pPr>
+      <w:r>
+        <w:rPr>
+          <w:rFonts w:ascii="Palatino Linotype" w:hAnsi="Palatino Linotype"/>
+        </w:rPr>
+        <w:t xml:space="preserve">Defendant claimed the ability to pay in . </w:t>
+      </w:r>
+    </w:p>
+    <w:p>
+      <w:pPr>
+        <w:tabs>
+          <w:tab w:val="left" w:pos="-1080"/>
+          <w:tab w:val="left" w:pos="-720"/>
+          <w:tab w:val="left" w:pos="0"/>
+          <w:tab w:val="left" w:pos="720"/>
+          <w:tab w:val="left" w:pos="1440"/>
+          <w:tab w:val="left" w:pos="2160"/>
+          <w:tab w:val="left" w:pos="2880"/>
+          <w:tab w:val="left" w:pos="3600"/>
+          <w:tab w:val="left" w:pos="4320"/>
+          <w:tab w:val="left" w:pos="4680"/>
+        </w:tabs>
+        <w:ind w:left="4680" w:hanging="4680"/>
+        <w:jc w:val="left"/>
+        <w:rPr>
+          <w:rFonts w:ascii="Palatino Linotype" w:hAnsi="Palatino Linotype"/>
+        </w:rPr>
+      </w:pPr>
+    </w:p>
+    <w:p>
+      <w:pPr>
+        <w:tabs>
+          <w:tab w:val="left" w:pos="-1080"/>
+          <w:tab w:val="left" w:pos="-720"/>
+          <w:tab w:val="left" w:pos="0"/>
+          <w:tab w:val="left" w:pos="720"/>
+          <w:tab w:val="left" w:pos="1440"/>
+          <w:tab w:val="left" w:pos="2160"/>
+          <w:tab w:val="left" w:pos="2880"/>
+          <w:tab w:val="left" w:pos="3600"/>
+          <w:tab w:val="left" w:pos="4320"/>
+          <w:tab w:val="left" w:pos="4680"/>
+        </w:tabs>
+        <w:ind w:left="4680" w:hanging="4680"/>
+        <w:jc w:val="left"/>
+        <w:rPr>
+          <w:rFonts w:ascii="Palatino Linotype" w:hAnsi="Palatino Linotype"/>
+        </w:rPr>
+      </w:pPr>
+    </w:p>
+    <w:p>
+      <w:pPr>
+        <w:tabs>
+          <w:tab w:val="left" w:pos="-1080"/>
+          <w:tab w:val="left" w:pos="-720"/>
+          <w:tab w:val="left" w:pos="0"/>
+          <w:tab w:val="left" w:pos="720"/>
+          <w:tab w:val="left" w:pos="1440"/>
+          <w:tab w:val="left" w:pos="2160"/>
+          <w:tab w:val="left" w:pos="2880"/>
+          <w:tab w:val="left" w:pos="3600"/>
+          <w:tab w:val="left" w:pos="4320"/>
+          <w:tab w:val="left" w:pos="4680"/>
+        </w:tabs>
+        <w:ind w:left="4680" w:hanging="4680"/>
+        <w:jc w:val="left"/>
+        <w:rPr>
+          <w:rFonts w:ascii="Palatino Linotype" w:hAnsi="Palatino Linotype"/>
+        </w:rPr>
+      </w:pPr>
+    </w:p>
+    <w:p>
+      <w:pPr>
+        <w:tabs>
+          <w:tab w:val="left" w:pos="-1080"/>
+          <w:tab w:val="left" w:pos="-720"/>
+          <w:tab w:val="left" w:pos="0"/>
+          <w:tab w:val="left" w:pos="720"/>
+          <w:tab w:val="left" w:pos="1440"/>
+          <w:tab w:val="left" w:pos="2160"/>
+          <w:tab w:val="left" w:pos="2880"/>
+          <w:tab w:val="left" w:pos="3600"/>
+          <w:tab w:val="left" w:pos="4320"/>
+          <w:tab w:val="left" w:pos="4680"/>
+        </w:tabs>
+        <w:ind w:left="4680" w:hanging="4680"/>
+        <w:jc w:val="left"/>
+        <w:rPr>
+          <w:rFonts w:ascii="Palatino Linotype" w:hAnsi="Palatino Linotype"/>
+        </w:rPr>
+      </w:pPr>
+      <w:r>
+        <w:rPr>
+          <w:rFonts w:ascii="Palatino Linotype" w:hAnsi="Palatino Linotype"/>
+        </w:rPr>
+        <w:t>Dated: _______________________</w:t>
+      </w:r>
+      <w:r>
+        <w:rPr>
+          <w:rFonts w:ascii="Palatino Linotype" w:hAnsi="Palatino Linotype"/>
         </w:rPr>
         <w:tab/>
       </w:r>
       <w:r>
         <w:rPr>
-          <w:rFonts w:asciiTheme="majorHAnsi" w:hAnsiTheme="majorHAnsi"/>
-          <w:sz w:val="26"/>
-          <w:szCs w:val="26"/>
+          <w:rFonts w:ascii="Palatino Linotype" w:hAnsi="Palatino Linotype"/>
         </w:rPr>
         <w:tab/>
       </w:r>
       <w:r>
         <w:rPr>
-          <w:rFonts w:asciiTheme="majorHAnsi" w:hAnsiTheme="majorHAnsi"/>
-          <w:sz w:val="26"/>
-          <w:szCs w:val="26"/>
+          <w:rFonts w:ascii="Palatino Linotype" w:hAnsi="Palatino Linotype"/>
         </w:rPr>
         <w:tab/>
       </w:r>
       <w:r>
         <w:rPr>
-          <w:rFonts w:asciiTheme="majorHAnsi" w:hAnsiTheme="majorHAnsi"/>
-          <w:sz w:val="26"/>
-          <w:szCs w:val="26"/>
+          <w:rFonts w:ascii="Palatino Linotype" w:hAnsi="Palatino Linotype"/>
         </w:rPr>
         <w:tab/>
       </w:r>
       <w:r>
         <w:rPr>
-          <w:rFonts w:asciiTheme="majorHAnsi" w:hAnsiTheme="majorHAnsi"/>
-          <w:sz w:val="26"/>
-          <w:szCs w:val="26"/>
-        </w:rPr>
-        <w:t>_______________________________________</w:t>
+          <w:rFonts w:ascii="Palatino Linotype" w:hAnsi="Palatino Linotype"/>
+        </w:rPr>
+        <w:t>____________________________________</w:t>
       </w:r>
     </w:p>
     <w:p>
@@ -897,24 +2082,18 @@
         <w:ind w:firstLine="4680"/>
         <w:jc w:val="left"/>
         <w:rPr>
-          <w:rFonts w:asciiTheme="majorHAnsi" w:hAnsiTheme="majorHAnsi"/>
-          <w:sz w:val="26"/>
-          <w:szCs w:val="26"/>
-        </w:rPr>
-      </w:pPr>
-      <w:r>
-        <w:rPr>
-          <w:rFonts w:asciiTheme="majorHAnsi" w:hAnsiTheme="majorHAnsi"/>
-          <w:sz w:val="26"/>
-          <w:szCs w:val="26"/>
+          <w:rFonts w:ascii="Palatino Linotype" w:hAnsi="Palatino Linotype"/>
+        </w:rPr>
+      </w:pPr>
+      <w:r>
+        <w:rPr>
+          <w:rFonts w:ascii="Palatino Linotype" w:hAnsi="Palatino Linotype"/>
         </w:rPr>
         <w:tab/>
       </w:r>
       <w:r>
         <w:rPr>
-          <w:rFonts w:asciiTheme="majorHAnsi" w:hAnsiTheme="majorHAnsi"/>
-          <w:sz w:val="26"/>
-          <w:szCs w:val="26"/>
+          <w:rFonts w:ascii="Palatino Linotype" w:hAnsi="Palatino Linotype"/>
         </w:rPr>
         <w:t>MARIANNE T. HEMMETER</w:t>
       </w:r>
@@ -936,20 +2115,23 @@
         <w:ind w:firstLine="4680"/>
         <w:jc w:val="left"/>
         <w:rPr>
-          <w:rFonts w:asciiTheme="majorHAnsi" w:hAnsiTheme="majorHAnsi"/>
-          <w:sz w:val="26"/>
-          <w:szCs w:val="26"/>
-        </w:rPr>
-      </w:pPr>
-      <w:r>
-        <w:rPr>
-          <w:rFonts w:asciiTheme="majorHAnsi" w:hAnsiTheme="majorHAnsi"/>
-          <w:sz w:val="26"/>
-          <w:szCs w:val="26"/>
+          <w:rFonts w:ascii="Palatino Linotype" w:hAnsi="Palatino Linotype"/>
+        </w:rPr>
+      </w:pPr>
+      <w:r>
+        <w:rPr>
+          <w:rFonts w:ascii="Palatino Linotype" w:hAnsi="Palatino Linotype"/>
         </w:rPr>
         <w:tab/>
+      </w:r>
+      <w:proofErr w:type="gramStart"/>
+      <w:r>
+        <w:rPr>
+          <w:rFonts w:ascii="Palatino Linotype" w:hAnsi="Palatino Linotype"/>
+        </w:rPr>
         <w:t>ADMINISTRATIVE JUDGE.</w:t>
       </w:r>
+      <w:proofErr w:type="gramEnd"/>
     </w:p>
     <w:p>
       <w:pPr>
@@ -968,9 +2150,7 @@
         <w:ind w:firstLine="4680"/>
         <w:jc w:val="left"/>
         <w:rPr>
-          <w:rFonts w:asciiTheme="majorHAnsi" w:hAnsiTheme="majorHAnsi"/>
-          <w:sz w:val="26"/>
-          <w:szCs w:val="26"/>
+          <w:rFonts w:ascii="Palatino Linotype" w:hAnsi="Palatino Linotype"/>
         </w:rPr>
       </w:pPr>
     </w:p>
@@ -990,27 +2170,9 @@
         </w:tabs>
         <w:jc w:val="left"/>
         <w:rPr>
-          <w:rFonts w:asciiTheme="majorHAnsi" w:hAnsiTheme="majorHAnsi"/>
-          <w:sz w:val="26"/>
-          <w:szCs w:val="26"/>
-        </w:rPr>
-      </w:pPr>
-      <w:r>
-        <w:rPr>
-          <w:rFonts w:asciiTheme="majorHAnsi" w:hAnsiTheme="majorHAnsi"/>
-          <w:sz w:val="26"/>
-          <w:szCs w:val="26"/>
-        </w:rPr>
-        <w:t xml:space="preserve">Copies Served: </w:t>
-      </w:r>
-      <w:r>
-        <w:rPr>
-          <w:rFonts w:asciiTheme="majorHAnsi" w:hAnsiTheme="majorHAnsi"/>
-          <w:sz w:val="26"/>
-          <w:szCs w:val="26"/>
-        </w:rPr>
-        <w:t>Prosecutor’s Office</w:t>
-      </w:r>
+          <w:rFonts w:ascii="Palatino Linotype" w:hAnsi="Palatino Linotype"/>
+        </w:rPr>
+      </w:pPr>
     </w:p>
     <w:p>
       <w:pPr>
@@ -1028,72 +2190,9 @@
         </w:tabs>
         <w:jc w:val="left"/>
         <w:rPr>
-          <w:rFonts w:asciiTheme="majorHAnsi" w:hAnsiTheme="majorHAnsi"/>
-          <w:sz w:val="26"/>
-          <w:szCs w:val="26"/>
-        </w:rPr>
-      </w:pPr>
-      <w:r>
-        <w:rPr>
-          <w:rFonts w:asciiTheme="majorHAnsi" w:hAnsiTheme="majorHAnsi"/>
-          <w:sz w:val="26"/>
-          <w:szCs w:val="26"/>
-        </w:rPr>
-        <w:tab/>
-      </w:r>
-      <w:r>
-        <w:rPr>
-          <w:rFonts w:asciiTheme="majorHAnsi" w:hAnsiTheme="majorHAnsi"/>
-          <w:sz w:val="26"/>
-          <w:szCs w:val="26"/>
-        </w:rPr>
-        <w:tab/>
-        <w:t xml:space="preserve">  </w:t>
-      </w:r>
-      <w:r>
-        <w:rPr>
-          <w:rFonts w:asciiTheme="majorHAnsi" w:hAnsiTheme="majorHAnsi"/>
-          <w:sz w:val="26"/>
-          <w:szCs w:val="26"/>
-        </w:rPr>
-        <w:t xml:space="preserve">('John Smith',)</w:t>
-      </w:r>
-      <w:r>
-        <w:rPr>
-          <w:rFonts w:asciiTheme="majorHAnsi" w:hAnsiTheme="majorHAnsi"/>
-          <w:sz w:val="26"/>
-          <w:szCs w:val="26"/>
-        </w:rPr>
-        <w:t xml:space="preserve"> Defendant </w:t>
-      </w:r>
-      <w:r>
-        <w:rPr>
-          <w:rFonts w:asciiTheme="majorHAnsi" w:hAnsiTheme="majorHAnsi"/>
-          <w:sz w:val="26"/>
-          <w:szCs w:val="26"/>
-        </w:rPr>
-        <w:t>(</w:t>
-      </w:r>
-      <w:proofErr w:type="spellStart"/>
-      <w:proofErr w:type="gramStart"/>
-      <w:r>
-        <w:rPr>
-          <w:rFonts w:asciiTheme="majorHAnsi" w:hAnsiTheme="majorHAnsi"/>
-          <w:sz w:val="26"/>
-          <w:szCs w:val="26"/>
-        </w:rPr>
-        <w:t>pd</w:t>
-      </w:r>
-      <w:proofErr w:type="spellEnd"/>
-      <w:proofErr w:type="gramEnd"/>
-      <w:r>
-        <w:rPr>
-          <w:rFonts w:asciiTheme="majorHAnsi" w:hAnsiTheme="majorHAnsi"/>
-          <w:sz w:val="26"/>
-          <w:szCs w:val="26"/>
-        </w:rPr>
-        <w:t>)</w:t>
-      </w:r>
+          <w:rFonts w:ascii="Palatino Linotype" w:hAnsi="Palatino Linotype"/>
+        </w:rPr>
+      </w:pPr>
     </w:p>
     <w:p>
       <w:pPr>
@@ -1111,9 +2210,7 @@
         </w:tabs>
         <w:jc w:val="left"/>
         <w:rPr>
-          <w:rFonts w:asciiTheme="majorHAnsi" w:hAnsiTheme="majorHAnsi"/>
-          <w:sz w:val="26"/>
-          <w:szCs w:val="26"/>
+          <w:rFonts w:ascii="Palatino Linotype" w:hAnsi="Palatino Linotype"/>
         </w:rPr>
       </w:pPr>
     </w:p>
@@ -1133,11 +2230,21 @@
         </w:tabs>
         <w:jc w:val="left"/>
         <w:rPr>
-          <w:rFonts w:asciiTheme="majorHAnsi" w:hAnsiTheme="majorHAnsi"/>
-          <w:sz w:val="26"/>
-          <w:szCs w:val="26"/>
-        </w:rPr>
-      </w:pPr>
+          <w:rFonts w:ascii="Palatino Linotype" w:hAnsi="Palatino Linotype"/>
+        </w:rPr>
+      </w:pPr>
+      <w:r>
+        <w:rPr>
+          <w:rFonts w:ascii="Palatino Linotype" w:hAnsi="Palatino Linotype"/>
+        </w:rPr>
+        <w:t xml:space="preserve">Copies Served: </w:t>
+      </w:r>
+      <w:r>
+        <w:rPr>
+          <w:rFonts w:ascii="Palatino Linotype" w:hAnsi="Palatino Linotype"/>
+        </w:rPr>
+        <w:t>Prosecutor’s Office</w:t>
+      </w:r>
     </w:p>
     <w:p>
       <w:pPr>
@@ -1155,11 +2262,56 @@
         </w:tabs>
         <w:jc w:val="left"/>
         <w:rPr>
-          <w:rFonts w:asciiTheme="majorHAnsi" w:hAnsiTheme="majorHAnsi"/>
-          <w:sz w:val="26"/>
-          <w:szCs w:val="26"/>
-        </w:rPr>
-      </w:pPr>
+          <w:rFonts w:ascii="Palatino Linotype" w:hAnsi="Palatino Linotype"/>
+        </w:rPr>
+      </w:pPr>
+      <w:r>
+        <w:rPr>
+          <w:rFonts w:ascii="Palatino Linotype" w:hAnsi="Palatino Linotype"/>
+        </w:rPr>
+        <w:tab/>
+      </w:r>
+      <w:r>
+        <w:rPr>
+          <w:rFonts w:ascii="Palatino Linotype" w:hAnsi="Palatino Linotype"/>
+        </w:rPr>
+        <w:tab/>
+        <w:t xml:space="preserve">  </w:t>
+      </w:r>
+      <w:r>
+        <w:rPr>
+          <w:rFonts w:ascii="Palatino Linotype" w:hAnsi="Palatino Linotype"/>
+        </w:rPr>
+        <w:t xml:space="preserve">Dan Smith</w:t>
+      </w:r>
+      <w:r>
+        <w:rPr>
+          <w:rFonts w:ascii="Palatino Linotype" w:hAnsi="Palatino Linotype"/>
+        </w:rPr>
+        <w:t xml:space="preserve"> Defendant </w:t>
+      </w:r>
+      <w:r>
+        <w:rPr>
+          <w:rFonts w:ascii="Palatino Linotype" w:hAnsi="Palatino Linotype"/>
+        </w:rPr>
+        <w:t>(</w:t>
+      </w:r>
+      <w:proofErr w:type="spellStart"/>
+      <w:proofErr w:type="gramStart"/>
+      <w:r>
+        <w:rPr>
+          <w:rFonts w:ascii="Palatino Linotype" w:hAnsi="Palatino Linotype"/>
+        </w:rPr>
+        <w:t>pd</w:t>
+      </w:r>
+      <w:proofErr w:type="spellEnd"/>
+      <w:proofErr w:type="gramEnd"/>
+      <w:r>
+        <w:rPr>
+          <w:rFonts w:ascii="Palatino Linotype" w:hAnsi="Palatino Linotype"/>
+        </w:rPr>
+        <w:t>)</w:t>
+      </w:r>
     </w:p>
     <w:p>
       <w:pPr>
@@ -1177,9 +2329,7 @@
         </w:tabs>
         <w:jc w:val="left"/>
         <w:rPr>
-          <w:rFonts w:asciiTheme="majorHAnsi" w:hAnsiTheme="majorHAnsi"/>
-          <w:sz w:val="26"/>
-          <w:szCs w:val="26"/>
+          <w:rFonts w:ascii="Palatino Linotype" w:hAnsi="Palatino Linotype"/>
         </w:rPr>
       </w:pPr>
     </w:p>
@@ -1199,9 +2349,7 @@
         </w:tabs>
         <w:jc w:val="left"/>
         <w:rPr>
-          <w:rFonts w:asciiTheme="majorHAnsi" w:hAnsiTheme="majorHAnsi"/>
-          <w:sz w:val="26"/>
-          <w:szCs w:val="26"/>
+          <w:rFonts w:ascii="Palatino Linotype" w:hAnsi="Palatino Linotype"/>
         </w:rPr>
       </w:pPr>
     </w:p>
@@ -1221,19 +2369,9 @@
         </w:tabs>
         <w:jc w:val="left"/>
         <w:rPr>
-          <w:rFonts w:asciiTheme="majorHAnsi" w:hAnsiTheme="majorHAnsi"/>
-          <w:sz w:val="26"/>
-          <w:szCs w:val="26"/>
-        </w:rPr>
-      </w:pPr>
-      <w:r>
-        <w:rPr>
-          <w:rFonts w:asciiTheme="majorHAnsi" w:hAnsiTheme="majorHAnsi"/>
-          <w:sz w:val="26"/>
-          <w:szCs w:val="26"/>
-        </w:rPr>
-        <w:t xml:space="preserve">('John Smith',)</w:t>
-      </w:r>
+          <w:rFonts w:ascii="Palatino Linotype" w:hAnsi="Palatino Linotype"/>
+        </w:rPr>
+      </w:pPr>
     </w:p>
     <w:p>
       <w:pPr>
@@ -1251,57 +2389,9 @@
         </w:tabs>
         <w:jc w:val="left"/>
         <w:rPr>
-          <w:rFonts w:asciiTheme="majorHAnsi" w:hAnsiTheme="majorHAnsi"/>
-          <w:sz w:val="26"/>
-          <w:szCs w:val="26"/>
-        </w:rPr>
-      </w:pPr>
-      <w:r>
-        <w:rPr>
-          <w:rFonts w:asciiTheme="majorHAnsi" w:hAnsiTheme="majorHAnsi"/>
-          <w:sz w:val="26"/>
-          <w:szCs w:val="26"/>
-        </w:rPr>
-        <w:t xml:space="preserve"/>
-      </w:r>
-    </w:p>
-    <w:p>
-      <w:pPr>
-        <w:tabs>
-          <w:tab w:val="left" w:pos="-1080"/>
-          <w:tab w:val="left" w:pos="-720"/>
-          <w:tab w:val="left" w:pos="0"/>
-          <w:tab w:val="left" w:pos="720"/>
-          <w:tab w:val="left" w:pos="1440"/>
-          <w:tab w:val="left" w:pos="2160"/>
-          <w:tab w:val="left" w:pos="2880"/>
-          <w:tab w:val="left" w:pos="3600"/>
-          <w:tab w:val="left" w:pos="4320"/>
-          <w:tab w:val="left" w:pos="4680"/>
-        </w:tabs>
-        <w:jc w:val="left"/>
-        <w:rPr>
-          <w:rFonts w:asciiTheme="majorHAnsi" w:hAnsiTheme="majorHAnsi"/>
-          <w:sz w:val="26"/>
-          <w:szCs w:val="26"/>
-        </w:rPr>
-      </w:pPr>
-      <w:r>
-        <w:rPr>
-          <w:rFonts w:asciiTheme="majorHAnsi" w:hAnsiTheme="majorHAnsi"/>
-          <w:sz w:val="26"/>
-          <w:szCs w:val="26"/>
-        </w:rPr>
-        <w:t xml:space="preserve">,  </w:t>
-      </w:r>
-      <w:r>
-        <w:rPr>
-          <w:rFonts w:asciiTheme="majorHAnsi" w:hAnsiTheme="majorHAnsi"/>
-          <w:sz w:val="26"/>
-          <w:szCs w:val="26"/>
-        </w:rPr>
-        <w:t xml:space="preserve"/>
-      </w:r>
+          <w:rFonts w:ascii="Palatino Linotype" w:hAnsi="Palatino Linotype"/>
+        </w:rPr>
+      </w:pPr>
     </w:p>
     <w:sectPr>
       <w:headerReference w:type="default" r:id="rId7"/>
@@ -1343,7 +2433,7 @@
       <w:jc w:val="right"/>
     </w:pPr>
     <w:r>
-      <w:t>Yellow Form</w:t>
+      <w:t>Final Judgment Entry</w:t>
     </w:r>
   </w:p>
 </w:ftr>
@@ -1675,6 +2765,26 @@
       <w:szCs w:val="24"/>
     </w:rPr>
   </w:style>
+  <w:style w:type="table" w:styleId="TableGrid">
+    <w:name w:val="Table Grid"/>
+    <w:basedOn w:val="TableNormal"/>
+    <w:uiPriority w:val="59"/>
+    <w:unhideWhenUsed/>
+    <w:rsid w:val="0094737C"/>
+    <w:pPr>
+      <w:spacing w:after="0" w:line="240" w:lineRule="auto"/>
+    </w:pPr>
+    <w:tblPr>
+      <w:tblBorders>
+        <w:top w:val="single" w:sz="4" w:space="0" w:color="auto"/>
+        <w:left w:val="single" w:sz="4" w:space="0" w:color="auto"/>
+        <w:bottom w:val="single" w:sz="4" w:space="0" w:color="auto"/>
+        <w:right w:val="single" w:sz="4" w:space="0" w:color="auto"/>
+        <w:insideH w:val="single" w:sz="4" w:space="0" w:color="auto"/>
+        <w:insideV w:val="single" w:sz="4" w:space="0" w:color="auto"/>
+      </w:tblBorders>
+    </w:tblPr>
+  </w:style>
 </w:styles>
 </file>
 
@@ -1960,6 +3070,26 @@
       <w:sz w:val="24"/>
       <w:szCs w:val="24"/>
     </w:rPr>
+  </w:style>
+  <w:style w:type="table" w:styleId="TableGrid">
+    <w:name w:val="Table Grid"/>
+    <w:basedOn w:val="TableNormal"/>
+    <w:uiPriority w:val="59"/>
+    <w:unhideWhenUsed/>
+    <w:rsid w:val="0094737C"/>
+    <w:pPr>
+      <w:spacing w:after="0" w:line="240" w:lineRule="auto"/>
+    </w:pPr>
+    <w:tblPr>
+      <w:tblBorders>
+        <w:top w:val="single" w:sz="4" w:space="0" w:color="auto"/>
+        <w:left w:val="single" w:sz="4" w:space="0" w:color="auto"/>
+        <w:bottom w:val="single" w:sz="4" w:space="0" w:color="auto"/>
+        <w:right w:val="single" w:sz="4" w:space="0" w:color="auto"/>
+        <w:insideH w:val="single" w:sz="4" w:space="0" w:color="auto"/>
+        <w:insideV w:val="single" w:sz="4" w:space="0" w:color="auto"/>
+      </w:tblBorders>
+    </w:tblPr>
   </w:style>
 </w:styles>
 </file>

</xml_diff>